<commit_message>
No Conformidades - Trivia: Revisión #1 Jessica
</commit_message>
<xml_diff>
--- a/revisión_calidad/Trivia - Contenido revisado.docx
+++ b/revisión_calidad/Trivia - Contenido revisado.docx
@@ -1,6 +1,6 @@
 
 <file path=word/document.xml><?xml version="1.0" encoding="utf-8"?>
-<w:document xmlns:wpc="http://schemas.microsoft.com/office/word/2010/wordprocessingCanvas" xmlns:mc="http://schemas.openxmlformats.org/markup-compatibility/2006" xmlns:o="urn:schemas-microsoft-com:office:office" xmlns:r="http://schemas.openxmlformats.org/officeDocument/2006/relationships" xmlns:m="http://schemas.openxmlformats.org/officeDocument/2006/math" xmlns:v="urn:schemas-microsoft-com:vml" xmlns:wp14="http://schemas.microsoft.com/office/word/2010/wordprocessingDrawing" xmlns:wp="http://schemas.openxmlformats.org/drawingml/2006/wordprocessingDrawing" xmlns:w10="urn:schemas-microsoft-com:office:word" xmlns:w="http://schemas.openxmlformats.org/wordprocessingml/2006/main" xmlns:w14="http://schemas.microsoft.com/office/word/2010/wordml" xmlns:wpg="http://schemas.microsoft.com/office/word/2010/wordprocessingGroup" xmlns:wpi="http://schemas.microsoft.com/office/word/2010/wordprocessingInk" xmlns:wne="http://schemas.microsoft.com/office/word/2006/wordml" xmlns:wps="http://schemas.microsoft.com/office/word/2010/wordprocessingShape" mc:Ignorable="w14 wp14">
+<w:document xmlns:wpc="http://schemas.microsoft.com/office/word/2010/wordprocessingCanvas" xmlns:cx="http://schemas.microsoft.com/office/drawing/2014/chartex" xmlns:cx1="http://schemas.microsoft.com/office/drawing/2015/9/8/chartex" xmlns:cx2="http://schemas.microsoft.com/office/drawing/2015/10/21/chartex" xmlns:cx3="http://schemas.microsoft.com/office/drawing/2016/5/9/chartex" xmlns:cx4="http://schemas.microsoft.com/office/drawing/2016/5/10/chartex" xmlns:cx5="http://schemas.microsoft.com/office/drawing/2016/5/11/chartex" xmlns:cx6="http://schemas.microsoft.com/office/drawing/2016/5/12/chartex" xmlns:cx7="http://schemas.microsoft.com/office/drawing/2016/5/13/chartex" xmlns:cx8="http://schemas.microsoft.com/office/drawing/2016/5/14/chartex" xmlns:mc="http://schemas.openxmlformats.org/markup-compatibility/2006" xmlns:aink="http://schemas.microsoft.com/office/drawing/2016/ink" xmlns:am3d="http://schemas.microsoft.com/office/drawing/2017/model3d" xmlns:o="urn:schemas-microsoft-com:office:office" xmlns:r="http://schemas.openxmlformats.org/officeDocument/2006/relationships" xmlns:m="http://schemas.openxmlformats.org/officeDocument/2006/math" xmlns:v="urn:schemas-microsoft-com:vml" xmlns:wp14="http://schemas.microsoft.com/office/word/2010/wordprocessingDrawing" xmlns:wp="http://schemas.openxmlformats.org/drawingml/2006/wordprocessingDrawing" xmlns:w10="urn:schemas-microsoft-com:office:word" xmlns:w="http://schemas.openxmlformats.org/wordprocessingml/2006/main" xmlns:w14="http://schemas.microsoft.com/office/word/2010/wordml" xmlns:w15="http://schemas.microsoft.com/office/word/2012/wordml" xmlns:w16cex="http://schemas.microsoft.com/office/word/2018/wordml/cex" xmlns:w16cid="http://schemas.microsoft.com/office/word/2016/wordml/cid" xmlns:w16="http://schemas.microsoft.com/office/word/2018/wordml" xmlns:w16sdtdh="http://schemas.microsoft.com/office/word/2020/wordml/sdtdatahash" xmlns:w16se="http://schemas.microsoft.com/office/word/2015/wordml/symex" xmlns:wpg="http://schemas.microsoft.com/office/word/2010/wordprocessingGroup" xmlns:wpi="http://schemas.microsoft.com/office/word/2010/wordprocessingInk" xmlns:wne="http://schemas.microsoft.com/office/word/2006/wordml" xmlns:wps="http://schemas.microsoft.com/office/word/2010/wordprocessingShape" mc:Ignorable="w14 w15 w16se w16cid w16 w16cex w16sdtdh wp14">
   <w:body>
     <w:p>
       <w:pPr>
@@ -63,7 +63,7 @@
       <w:sdtContent>
         <w:p>
           <w:pPr>
-            <w:pStyle w:val="TtulodeTDC"/>
+            <w:pStyle w:val="TtuloTDC"/>
           </w:pPr>
           <w:r>
             <w:rPr>
@@ -1616,6 +1616,7 @@
         <w:t xml:space="preserve">   #3: ¿Qué carácter se consideró una vez como la letra 27 del </w:t>
       </w:r>
       <w:commentRangeStart w:id="2"/>
+      <w:commentRangeStart w:id="3"/>
       <w:r>
         <w:rPr>
           <w:highlight w:val="yellow"/>
@@ -1629,6 +1630,13 @@
         </w:rPr>
         <w:commentReference w:id="2"/>
       </w:r>
+      <w:commentRangeEnd w:id="3"/>
+      <w:r>
+        <w:rPr>
+          <w:rStyle w:val="Refdecomentario"/>
+        </w:rPr>
+        <w:commentReference w:id="3"/>
+      </w:r>
       <w:r>
         <w:t>?</w:t>
       </w:r>
@@ -1652,7 +1660,8 @@
       <w:r>
         <w:t xml:space="preserve">        #2 </w:t>
       </w:r>
-      <w:commentRangeStart w:id="3"/>
+      <w:commentRangeStart w:id="4"/>
+      <w:commentRangeStart w:id="5"/>
       <w:r>
         <w:rPr>
           <w:highlight w:val="yellow"/>
@@ -1671,12 +1680,19 @@
       <w:r>
         <w:t>.</w:t>
       </w:r>
-      <w:commentRangeEnd w:id="3"/>
+      <w:commentRangeEnd w:id="4"/>
       <w:r>
         <w:rPr>
           <w:rStyle w:val="Refdecomentario"/>
         </w:rPr>
-        <w:commentReference w:id="3"/>
+        <w:commentReference w:id="4"/>
+      </w:r>
+      <w:commentRangeEnd w:id="5"/>
+      <w:r>
+        <w:rPr>
+          <w:rStyle w:val="Refdecomentario"/>
+        </w:rPr>
+        <w:commentReference w:id="5"/>
       </w:r>
     </w:p>
     <w:p>
@@ -1688,7 +1704,8 @@
       <w:r>
         <w:t xml:space="preserve">        #4 </w:t>
       </w:r>
-      <w:commentRangeStart w:id="4"/>
+      <w:commentRangeStart w:id="6"/>
+      <w:commentRangeStart w:id="7"/>
       <w:r>
         <w:rPr>
           <w:highlight w:val="yellow"/>
@@ -1698,12 +1715,19 @@
       <w:r>
         <w:t xml:space="preserve"> </w:t>
       </w:r>
-      <w:commentRangeEnd w:id="4"/>
+      <w:commentRangeEnd w:id="6"/>
       <w:r>
         <w:rPr>
           <w:rStyle w:val="Refdecomentario"/>
         </w:rPr>
-        <w:commentReference w:id="4"/>
+        <w:commentReference w:id="6"/>
+      </w:r>
+      <w:commentRangeEnd w:id="7"/>
+      <w:r>
+        <w:rPr>
+          <w:rStyle w:val="Refdecomentario"/>
+        </w:rPr>
+        <w:commentReference w:id="7"/>
       </w:r>
       <w:r>
         <w:t>¶.</w:t>
@@ -1823,21 +1847,7 @@
         <w:rPr>
           <w:lang w:val="en-US"/>
         </w:rPr>
-        <w:t xml:space="preserve">#2 Eric </w:t>
-      </w:r>
-      <w:proofErr w:type="spellStart"/>
-      <w:r>
-        <w:rPr>
-          <w:lang w:val="en-US"/>
-        </w:rPr>
-        <w:t>Tignor</w:t>
-      </w:r>
-      <w:proofErr w:type="spellEnd"/>
-      <w:r>
-        <w:rPr>
-          <w:lang w:val="en-US"/>
-        </w:rPr>
-        <w:t>.</w:t>
+        <w:t>#2 Eric Tignor.</w:t>
       </w:r>
     </w:p>
     <w:p>
@@ -2746,21 +2756,7 @@
         <w:rPr>
           <w:lang w:val="en-US"/>
         </w:rPr>
-        <w:t xml:space="preserve">#2 Torre de </w:t>
-      </w:r>
-      <w:proofErr w:type="spellStart"/>
-      <w:r>
-        <w:rPr>
-          <w:lang w:val="en-US"/>
-        </w:rPr>
-        <w:t>Shanghái</w:t>
-      </w:r>
-      <w:proofErr w:type="spellEnd"/>
-      <w:r>
-        <w:rPr>
-          <w:lang w:val="en-US"/>
-        </w:rPr>
-        <w:t>.</w:t>
+        <w:t>#2 Torre de Shanghái.</w:t>
       </w:r>
     </w:p>
     <w:p>
@@ -2907,7 +2903,8 @@
       <w:r>
         <w:t xml:space="preserve">   #2: ¿Qué estatua de qué famoso </w:t>
       </w:r>
-      <w:commentRangeStart w:id="5"/>
+      <w:commentRangeStart w:id="8"/>
+      <w:commentRangeStart w:id="9"/>
       <w:r>
         <w:rPr>
           <w:highlight w:val="yellow"/>
@@ -2917,12 +2914,19 @@
       <w:r>
         <w:t xml:space="preserve"> </w:t>
       </w:r>
-      <w:commentRangeEnd w:id="5"/>
+      <w:commentRangeEnd w:id="8"/>
       <w:r>
         <w:rPr>
           <w:rStyle w:val="Refdecomentario"/>
         </w:rPr>
-        <w:commentReference w:id="5"/>
+        <w:commentReference w:id="8"/>
+      </w:r>
+      <w:commentRangeEnd w:id="9"/>
+      <w:r>
+        <w:rPr>
+          <w:rStyle w:val="Refdecomentario"/>
+        </w:rPr>
+        <w:commentReference w:id="9"/>
       </w:r>
       <w:r>
         <w:t>se encuentra en La Habana?</w:t>
@@ -4669,27 +4673,27 @@
         </w:rPr>
         <w:t xml:space="preserve">        #3 </w:t>
       </w:r>
-      <w:commentRangeStart w:id="6"/>
-      <w:proofErr w:type="spellStart"/>
+      <w:commentRangeStart w:id="10"/>
+      <w:commentRangeStart w:id="11"/>
       <w:r>
         <w:rPr>
           <w:lang w:val="en-US"/>
         </w:rPr>
-        <w:t>Ernerst</w:t>
-      </w:r>
-      <w:proofErr w:type="spellEnd"/>
-      <w:r>
-        <w:rPr>
-          <w:lang w:val="en-US"/>
-        </w:rPr>
-        <w:t xml:space="preserve"> </w:t>
-      </w:r>
-      <w:commentRangeEnd w:id="6"/>
+        <w:t xml:space="preserve">Ernerst </w:t>
+      </w:r>
+      <w:commentRangeEnd w:id="10"/>
       <w:r>
         <w:rPr>
           <w:rStyle w:val="Refdecomentario"/>
         </w:rPr>
-        <w:commentReference w:id="6"/>
+        <w:commentReference w:id="10"/>
+      </w:r>
+      <w:commentRangeEnd w:id="11"/>
+      <w:r>
+        <w:rPr>
+          <w:rStyle w:val="Refdecomentario"/>
+        </w:rPr>
+        <w:commentReference w:id="11"/>
       </w:r>
       <w:r>
         <w:rPr>
@@ -5100,16 +5104,24 @@
       <w:r>
         <w:t xml:space="preserve">     Respuesta Correcta: </w:t>
       </w:r>
-      <w:commentRangeStart w:id="7"/>
+      <w:commentRangeStart w:id="12"/>
+      <w:commentRangeStart w:id="13"/>
       <w:r>
         <w:t>#1</w:t>
       </w:r>
-      <w:commentRangeEnd w:id="7"/>
+      <w:commentRangeEnd w:id="12"/>
       <w:r>
         <w:rPr>
           <w:rStyle w:val="Refdecomentario"/>
         </w:rPr>
-        <w:commentReference w:id="7"/>
+        <w:commentReference w:id="12"/>
+      </w:r>
+      <w:commentRangeEnd w:id="13"/>
+      <w:r>
+        <w:rPr>
+          <w:rStyle w:val="Refdecomentario"/>
+        </w:rPr>
+        <w:commentReference w:id="13"/>
       </w:r>
     </w:p>
     <w:p>
@@ -6432,11 +6444,11 @@
       <w:pPr>
         <w:pStyle w:val="Ttulo1"/>
       </w:pPr>
-      <w:bookmarkStart w:id="8" w:name="_Toc96637182"/>
+      <w:bookmarkStart w:id="14" w:name="_Toc96637182"/>
       <w:r>
         <w:t>Tema: Ciencias</w:t>
       </w:r>
-      <w:bookmarkEnd w:id="8"/>
+      <w:bookmarkEnd w:id="14"/>
     </w:p>
     <w:p>
       <w:r>
@@ -6704,7 +6716,8 @@
       <w:r>
         <w:t xml:space="preserve">        #1 </w:t>
       </w:r>
-      <w:commentRangeStart w:id="9"/>
+      <w:commentRangeStart w:id="15"/>
+      <w:commentRangeStart w:id="16"/>
       <w:r>
         <w:t>Cubano.</w:t>
       </w:r>
@@ -6724,12 +6737,19 @@
       <w:r>
         <w:t xml:space="preserve">        #4 Mexicano</w:t>
       </w:r>
-      <w:commentRangeEnd w:id="9"/>
+      <w:commentRangeEnd w:id="15"/>
       <w:r>
         <w:rPr>
           <w:rStyle w:val="Refdecomentario"/>
         </w:rPr>
-        <w:commentReference w:id="9"/>
+        <w:commentReference w:id="15"/>
+      </w:r>
+      <w:commentRangeEnd w:id="16"/>
+      <w:r>
+        <w:rPr>
+          <w:rStyle w:val="Refdecomentario"/>
+        </w:rPr>
+        <w:commentReference w:id="16"/>
       </w:r>
       <w:r>
         <w:t>.</w:t>
@@ -6902,7 +6922,8 @@
       <w:r>
         <w:t xml:space="preserve">        #1 </w:t>
       </w:r>
-      <w:commentRangeStart w:id="10"/>
+      <w:commentRangeStart w:id="17"/>
+      <w:commentRangeStart w:id="18"/>
       <w:r>
         <w:rPr>
           <w:highlight w:val="yellow"/>
@@ -6938,12 +6959,19 @@
         </w:rPr>
         <w:t>CO2</w:t>
       </w:r>
-      <w:commentRangeEnd w:id="10"/>
+      <w:commentRangeEnd w:id="17"/>
       <w:r>
         <w:rPr>
           <w:rStyle w:val="Refdecomentario"/>
         </w:rPr>
-        <w:commentReference w:id="10"/>
+        <w:commentReference w:id="17"/>
+      </w:r>
+      <w:commentRangeEnd w:id="18"/>
+      <w:r>
+        <w:rPr>
+          <w:rStyle w:val="Refdecomentario"/>
+        </w:rPr>
+        <w:commentReference w:id="18"/>
       </w:r>
       <w:r>
         <w:t>.</w:t>
@@ -7102,35 +7130,7 @@
         <w:rPr>
           <w:lang w:val="en-US"/>
         </w:rPr>
-        <w:t xml:space="preserve">#2 VY </w:t>
-      </w:r>
-      <w:proofErr w:type="spellStart"/>
-      <w:r>
-        <w:rPr>
-          <w:lang w:val="en-US"/>
-        </w:rPr>
-        <w:t>Canis</w:t>
-      </w:r>
-      <w:proofErr w:type="spellEnd"/>
-      <w:r>
-        <w:rPr>
-          <w:lang w:val="en-US"/>
-        </w:rPr>
-        <w:t xml:space="preserve"> </w:t>
-      </w:r>
-      <w:proofErr w:type="spellStart"/>
-      <w:r>
-        <w:rPr>
-          <w:lang w:val="en-US"/>
-        </w:rPr>
-        <w:t>Majoris</w:t>
-      </w:r>
-      <w:proofErr w:type="spellEnd"/>
-      <w:r>
-        <w:rPr>
-          <w:lang w:val="en-US"/>
-        </w:rPr>
-        <w:t>.</w:t>
+        <w:t>#2 VY Canis Majoris.</w:t>
       </w:r>
     </w:p>
     <w:p>
@@ -7157,21 +7157,7 @@
         <w:rPr>
           <w:lang w:val="en-US"/>
         </w:rPr>
-        <w:t xml:space="preserve">        #4 RW </w:t>
-      </w:r>
-      <w:proofErr w:type="spellStart"/>
-      <w:r>
-        <w:rPr>
-          <w:lang w:val="en-US"/>
-        </w:rPr>
-        <w:t>Cephei</w:t>
-      </w:r>
-      <w:proofErr w:type="spellEnd"/>
-      <w:r>
-        <w:rPr>
-          <w:lang w:val="en-US"/>
-        </w:rPr>
-        <w:t>.</w:t>
+        <w:t xml:space="preserve">        #4 RW Cephei.</w:t>
       </w:r>
     </w:p>
     <w:p>
@@ -7749,19 +7735,27 @@
       <w:r>
         <w:t xml:space="preserve">        #1 Hidrógeno </w:t>
       </w:r>
-      <w:commentRangeStart w:id="11"/>
+      <w:commentRangeStart w:id="19"/>
+      <w:commentRangeStart w:id="20"/>
       <w:r>
         <w:rPr>
           <w:highlight w:val="yellow"/>
         </w:rPr>
         <w:t>&amp;</w:t>
       </w:r>
-      <w:commentRangeEnd w:id="11"/>
+      <w:commentRangeEnd w:id="19"/>
       <w:r>
         <w:rPr>
           <w:rStyle w:val="Refdecomentario"/>
         </w:rPr>
-        <w:commentReference w:id="11"/>
+        <w:commentReference w:id="19"/>
+      </w:r>
+      <w:commentRangeEnd w:id="20"/>
+      <w:r>
+        <w:rPr>
+          <w:rStyle w:val="Refdecomentario"/>
+        </w:rPr>
+        <w:commentReference w:id="20"/>
       </w:r>
       <w:r>
         <w:t xml:space="preserve"> Helio.</w:t>
@@ -8243,16 +8237,24 @@
       </w:r>
     </w:p>
     <w:p>
-      <w:commentRangeStart w:id="12"/>
+      <w:commentRangeStart w:id="21"/>
+      <w:commentRangeStart w:id="22"/>
       <w:r>
         <w:t xml:space="preserve">        #3 Omnívoros.</w:t>
       </w:r>
-      <w:commentRangeEnd w:id="12"/>
+      <w:commentRangeEnd w:id="21"/>
       <w:r>
         <w:rPr>
           <w:rStyle w:val="Refdecomentario"/>
         </w:rPr>
-        <w:commentReference w:id="12"/>
+        <w:commentReference w:id="21"/>
+      </w:r>
+      <w:commentRangeEnd w:id="22"/>
+      <w:r>
+        <w:rPr>
+          <w:rStyle w:val="Refdecomentario"/>
+        </w:rPr>
+        <w:commentReference w:id="22"/>
       </w:r>
     </w:p>
     <w:p>
@@ -8314,7 +8316,7 @@
       <w:r>
         <w:t xml:space="preserve">        </w:t>
       </w:r>
-      <w:commentRangeStart w:id="13"/>
+      <w:commentRangeStart w:id="23"/>
       <w:r>
         <w:rPr>
           <w:highlight w:val="yellow"/>
@@ -8332,12 +8334,12 @@
         </w:rPr>
         <w:t xml:space="preserve">  #4 AB-.</w:t>
       </w:r>
-      <w:commentRangeEnd w:id="13"/>
+      <w:commentRangeEnd w:id="23"/>
       <w:r>
         <w:rPr>
           <w:rStyle w:val="Refdecomentario"/>
         </w:rPr>
-        <w:commentReference w:id="13"/>
+        <w:commentReference w:id="23"/>
       </w:r>
     </w:p>
     <w:p>
@@ -8447,16 +8449,16 @@
       </w:r>
     </w:p>
     <w:p>
-      <w:commentRangeStart w:id="14"/>
+      <w:commentRangeStart w:id="24"/>
       <w:r>
         <w:t xml:space="preserve">  Nivel: #26</w:t>
       </w:r>
-      <w:commentRangeEnd w:id="14"/>
+      <w:commentRangeEnd w:id="24"/>
       <w:r>
         <w:rPr>
           <w:rStyle w:val="Refdecomentario"/>
         </w:rPr>
-        <w:commentReference w:id="14"/>
+        <w:commentReference w:id="24"/>
       </w:r>
     </w:p>
     <w:p>
@@ -8518,19 +8520,27 @@
       <w:r>
         <w:t xml:space="preserve">        #1 Humor </w:t>
       </w:r>
-      <w:commentRangeStart w:id="15"/>
+      <w:commentRangeStart w:id="25"/>
+      <w:commentRangeStart w:id="26"/>
       <w:r>
         <w:rPr>
           <w:highlight w:val="yellow"/>
         </w:rPr>
         <w:t>Acuso</w:t>
       </w:r>
-      <w:commentRangeEnd w:id="15"/>
+      <w:commentRangeEnd w:id="25"/>
       <w:r>
         <w:rPr>
           <w:rStyle w:val="Refdecomentario"/>
         </w:rPr>
-        <w:commentReference w:id="15"/>
+        <w:commentReference w:id="25"/>
+      </w:r>
+      <w:commentRangeEnd w:id="26"/>
+      <w:r>
+        <w:rPr>
+          <w:rStyle w:val="Refdecomentario"/>
+        </w:rPr>
+        <w:commentReference w:id="26"/>
       </w:r>
       <w:r>
         <w:t>.</w:t>
@@ -8698,11 +8708,11 @@
       <w:pPr>
         <w:pStyle w:val="Ttulo1"/>
       </w:pPr>
-      <w:bookmarkStart w:id="16" w:name="_Toc96637183"/>
+      <w:bookmarkStart w:id="27" w:name="_Toc96637183"/>
       <w:r>
         <w:t>Tema: Tecnologías</w:t>
       </w:r>
-      <w:bookmarkEnd w:id="16"/>
+      <w:bookmarkEnd w:id="27"/>
     </w:p>
     <w:p>
       <w:r>
@@ -9677,21 +9687,7 @@
         <w:rPr>
           <w:lang w:val="en-US"/>
         </w:rPr>
-        <w:t xml:space="preserve">        #3 al-</w:t>
-      </w:r>
-      <w:proofErr w:type="spellStart"/>
-      <w:r>
-        <w:rPr>
-          <w:lang w:val="en-US"/>
-        </w:rPr>
-        <w:t>Khwārizmī</w:t>
-      </w:r>
-      <w:proofErr w:type="spellEnd"/>
-      <w:r>
-        <w:rPr>
-          <w:lang w:val="en-US"/>
-        </w:rPr>
-        <w:t>.</w:t>
+        <w:t xml:space="preserve">        #3 al-Khwārizmī.</w:t>
       </w:r>
     </w:p>
     <w:p>
@@ -10416,21 +10412,7 @@
         <w:rPr>
           <w:lang w:val="en-US"/>
         </w:rPr>
-        <w:t xml:space="preserve">        #3 </w:t>
-      </w:r>
-      <w:proofErr w:type="spellStart"/>
-      <w:r>
-        <w:rPr>
-          <w:lang w:val="en-US"/>
-        </w:rPr>
-        <w:t>Crtl</w:t>
-      </w:r>
-      <w:proofErr w:type="spellEnd"/>
-      <w:r>
-        <w:rPr>
-          <w:lang w:val="en-US"/>
-        </w:rPr>
-        <w:t xml:space="preserve"> + F4.</w:t>
+        <w:t xml:space="preserve">        #3 Crtl + F4.</w:t>
       </w:r>
     </w:p>
     <w:p>
@@ -11351,35 +11333,7 @@
         <w:rPr>
           <w:lang w:val="en-US"/>
         </w:rPr>
-        <w:t xml:space="preserve">   #5: ¿</w:t>
-      </w:r>
-      <w:proofErr w:type="spellStart"/>
-      <w:r>
-        <w:rPr>
-          <w:lang w:val="en-US"/>
-        </w:rPr>
-        <w:t>Quién</w:t>
-      </w:r>
-      <w:proofErr w:type="spellEnd"/>
-      <w:r>
-        <w:rPr>
-          <w:lang w:val="en-US"/>
-        </w:rPr>
-        <w:t xml:space="preserve"> </w:t>
-      </w:r>
-      <w:proofErr w:type="spellStart"/>
-      <w:r>
-        <w:rPr>
-          <w:lang w:val="en-US"/>
-        </w:rPr>
-        <w:t>inventó</w:t>
-      </w:r>
-      <w:proofErr w:type="spellEnd"/>
-      <w:r>
-        <w:rPr>
-          <w:lang w:val="en-US"/>
-        </w:rPr>
-        <w:t xml:space="preserve"> Google?</w:t>
+        <w:t xml:space="preserve">   #5: ¿Quién inventó Google?</w:t>
       </w:r>
     </w:p>
     <w:p>
@@ -12602,7 +12556,8 @@
       <w:r>
         <w:t xml:space="preserve">        #1 </w:t>
       </w:r>
-      <w:commentRangeStart w:id="17"/>
+      <w:commentRangeStart w:id="28"/>
+      <w:commentRangeStart w:id="29"/>
       <w:r>
         <w:t>De Película.</w:t>
       </w:r>
@@ -12621,12 +12576,19 @@
       <w:r>
         <w:t xml:space="preserve">        #4 De Lectura</w:t>
       </w:r>
-      <w:commentRangeEnd w:id="17"/>
+      <w:commentRangeEnd w:id="28"/>
       <w:r>
         <w:rPr>
           <w:rStyle w:val="Refdecomentario"/>
         </w:rPr>
-        <w:commentReference w:id="17"/>
+        <w:commentReference w:id="28"/>
+      </w:r>
+      <w:commentRangeEnd w:id="29"/>
+      <w:r>
+        <w:rPr>
+          <w:rStyle w:val="Refdecomentario"/>
+        </w:rPr>
+        <w:commentReference w:id="29"/>
       </w:r>
       <w:r>
         <w:t>.</w:t>
@@ -12708,11 +12670,11 @@
       <w:pPr>
         <w:pStyle w:val="Ttulo1"/>
       </w:pPr>
-      <w:bookmarkStart w:id="18" w:name="_Toc96637184"/>
+      <w:bookmarkStart w:id="30" w:name="_Toc96637184"/>
       <w:r>
         <w:t>Tema: Mitología</w:t>
       </w:r>
-      <w:bookmarkEnd w:id="18"/>
+      <w:bookmarkEnd w:id="30"/>
     </w:p>
     <w:p>
       <w:r>
@@ -16800,11 +16762,11 @@
       <w:pPr>
         <w:pStyle w:val="Ttulo1"/>
       </w:pPr>
-      <w:bookmarkStart w:id="19" w:name="_Toc96637185"/>
+      <w:bookmarkStart w:id="31" w:name="_Toc96637185"/>
       <w:r>
         <w:t>Tema: Deporte</w:t>
       </w:r>
-      <w:bookmarkEnd w:id="19"/>
+      <w:bookmarkEnd w:id="31"/>
     </w:p>
     <w:p>
       <w:r>
@@ -17143,16 +17105,24 @@
       <w:r>
         <w:t xml:space="preserve">        #1 </w:t>
       </w:r>
-      <w:commentRangeStart w:id="20"/>
+      <w:commentRangeStart w:id="32"/>
+      <w:commentRangeStart w:id="33"/>
       <w:r>
         <w:t>Moscow</w:t>
       </w:r>
-      <w:commentRangeEnd w:id="20"/>
+      <w:commentRangeEnd w:id="32"/>
       <w:r>
         <w:rPr>
           <w:rStyle w:val="Refdecomentario"/>
         </w:rPr>
-        <w:commentReference w:id="20"/>
+        <w:commentReference w:id="32"/>
+      </w:r>
+      <w:commentRangeEnd w:id="33"/>
+      <w:r>
+        <w:rPr>
+          <w:rStyle w:val="Refdecomentario"/>
+        </w:rPr>
+        <w:commentReference w:id="33"/>
       </w:r>
       <w:r>
         <w:t>.</w:t>
@@ -18309,21 +18279,7 @@
         <w:rPr>
           <w:lang w:val="en-US"/>
         </w:rPr>
-        <w:t xml:space="preserve">        #4 Eric </w:t>
-      </w:r>
-      <w:proofErr w:type="spellStart"/>
-      <w:r>
-        <w:rPr>
-          <w:lang w:val="en-US"/>
-        </w:rPr>
-        <w:t>Cantona</w:t>
-      </w:r>
-      <w:proofErr w:type="spellEnd"/>
-      <w:r>
-        <w:rPr>
-          <w:lang w:val="en-US"/>
-        </w:rPr>
-        <w:t>.</w:t>
+        <w:t xml:space="preserve">        #4 Eric Cantona.</w:t>
       </w:r>
     </w:p>
     <w:p>
@@ -18890,21 +18846,7 @@
         <w:rPr>
           <w:lang w:val="en-US"/>
         </w:rPr>
-        <w:t xml:space="preserve">        #4 Mary </w:t>
-      </w:r>
-      <w:proofErr w:type="spellStart"/>
-      <w:r>
-        <w:rPr>
-          <w:lang w:val="en-US"/>
-        </w:rPr>
-        <w:t>Carillo</w:t>
-      </w:r>
-      <w:proofErr w:type="spellEnd"/>
-      <w:r>
-        <w:rPr>
-          <w:lang w:val="en-US"/>
-        </w:rPr>
-        <w:t>.</w:t>
+        <w:t xml:space="preserve">        #4 Mary Carillo.</w:t>
       </w:r>
     </w:p>
     <w:p>
@@ -19684,21 +19626,51 @@
         <w:rPr>
           <w:lang w:val="en-US"/>
         </w:rPr>
-        <w:t xml:space="preserve">#2 </w:t>
-      </w:r>
-      <w:proofErr w:type="spellStart"/>
-      <w:r>
+        <w:t>#2 Anfield.</w:t>
+      </w:r>
+    </w:p>
+    <w:p>
+      <w:pPr>
         <w:rPr>
           <w:lang w:val="en-US"/>
         </w:rPr>
-        <w:t>Anfield</w:t>
-      </w:r>
-      <w:proofErr w:type="spellEnd"/>
+      </w:pPr>
       <w:r>
         <w:rPr>
           <w:lang w:val="en-US"/>
         </w:rPr>
-        <w:t>.</w:t>
+        <w:t xml:space="preserve">        #3 City of Manchester Stadium.</w:t>
+      </w:r>
+    </w:p>
+    <w:p>
+      <w:r>
+        <w:rPr>
+          <w:lang w:val="en-US"/>
+        </w:rPr>
+        <w:t xml:space="preserve">        </w:t>
+      </w:r>
+      <w:r>
+        <w:t>#4 St James Park.</w:t>
+      </w:r>
+    </w:p>
+    <w:p>
+      <w:r>
+        <w:t xml:space="preserve">   #5: ¿Quién es el máximo goleador de la Premier League del Manchester United?</w:t>
+      </w:r>
+    </w:p>
+    <w:p>
+      <w:r>
+        <w:t xml:space="preserve">     Respuesta Correcta: #1</w:t>
+      </w:r>
+    </w:p>
+    <w:p>
+      <w:r>
+        <w:t xml:space="preserve">      Respuestas:</w:t>
+      </w:r>
+    </w:p>
+    <w:p>
+      <w:r>
+        <w:t xml:space="preserve">        #1 Wayne Rooney.</w:t>
       </w:r>
     </w:p>
     <w:p>
@@ -19708,84 +19680,26 @@
         </w:rPr>
       </w:pPr>
       <w:r>
+        <w:t xml:space="preserve">        </w:t>
+      </w:r>
+      <w:r>
         <w:rPr>
           <w:lang w:val="en-US"/>
         </w:rPr>
-        <w:t xml:space="preserve">        #3 City of Manchester Stadium.</w:t>
-      </w:r>
-    </w:p>
-    <w:p>
-      <w:r>
+        <w:t>#2 Sir Bobby Charlton.</w:t>
+      </w:r>
+    </w:p>
+    <w:p>
+      <w:pPr>
         <w:rPr>
           <w:lang w:val="en-US"/>
         </w:rPr>
-        <w:t xml:space="preserve">        </w:t>
-      </w:r>
-      <w:r>
-        <w:t>#4 St James Park.</w:t>
-      </w:r>
-    </w:p>
-    <w:p>
-      <w:r>
-        <w:t xml:space="preserve">   #5: ¿Quién es el máximo goleador de la Premier League del Manchester United?</w:t>
-      </w:r>
-    </w:p>
-    <w:p>
-      <w:r>
-        <w:t xml:space="preserve">     Respuesta Correcta: #1</w:t>
-      </w:r>
-    </w:p>
-    <w:p>
-      <w:r>
-        <w:t xml:space="preserve">      Respuestas:</w:t>
-      </w:r>
-    </w:p>
-    <w:p>
-      <w:r>
-        <w:t xml:space="preserve">        #1 Wayne Rooney.</w:t>
-      </w:r>
-    </w:p>
-    <w:p>
-      <w:pPr>
+      </w:pPr>
+      <w:r>
         <w:rPr>
           <w:lang w:val="en-US"/>
         </w:rPr>
-      </w:pPr>
-      <w:r>
-        <w:t xml:space="preserve">        </w:t>
-      </w:r>
-      <w:r>
-        <w:rPr>
-          <w:lang w:val="en-US"/>
-        </w:rPr>
-        <w:t>#2 Sir Bobby Charlton.</w:t>
-      </w:r>
-    </w:p>
-    <w:p>
-      <w:pPr>
-        <w:rPr>
-          <w:lang w:val="en-US"/>
-        </w:rPr>
-      </w:pPr>
-      <w:r>
-        <w:rPr>
-          <w:lang w:val="en-US"/>
-        </w:rPr>
-        <w:t xml:space="preserve">        #3 Ryan </w:t>
-      </w:r>
-      <w:proofErr w:type="spellStart"/>
-      <w:r>
-        <w:rPr>
-          <w:lang w:val="en-US"/>
-        </w:rPr>
-        <w:t>Giggs</w:t>
-      </w:r>
-      <w:proofErr w:type="spellEnd"/>
-      <w:r>
-        <w:rPr>
-          <w:lang w:val="en-US"/>
-        </w:rPr>
-        <w:t>.</w:t>
+        <w:t xml:space="preserve">        #3 Ryan Giggs.</w:t>
       </w:r>
     </w:p>
     <w:p>
@@ -20397,56 +20311,14 @@
         <w:rPr>
           <w:lang w:val="en-US"/>
         </w:rPr>
-        <w:t xml:space="preserve">        #3 </w:t>
-      </w:r>
-      <w:proofErr w:type="spellStart"/>
+        <w:t xml:space="preserve">        #3 Incendia de Verstappen (Alemania).</w:t>
+      </w:r>
+    </w:p>
+    <w:p>
       <w:r>
         <w:rPr>
           <w:lang w:val="en-US"/>
         </w:rPr>
-        <w:t>Incendia</w:t>
-      </w:r>
-      <w:proofErr w:type="spellEnd"/>
-      <w:r>
-        <w:rPr>
-          <w:lang w:val="en-US"/>
-        </w:rPr>
-        <w:t xml:space="preserve"> de </w:t>
-      </w:r>
-      <w:proofErr w:type="spellStart"/>
-      <w:r>
-        <w:rPr>
-          <w:lang w:val="en-US"/>
-        </w:rPr>
-        <w:t>Verstappen</w:t>
-      </w:r>
-      <w:proofErr w:type="spellEnd"/>
-      <w:r>
-        <w:rPr>
-          <w:lang w:val="en-US"/>
-        </w:rPr>
-        <w:t xml:space="preserve"> (</w:t>
-      </w:r>
-      <w:proofErr w:type="spellStart"/>
-      <w:r>
-        <w:rPr>
-          <w:lang w:val="en-US"/>
-        </w:rPr>
-        <w:t>Alemania</w:t>
-      </w:r>
-      <w:proofErr w:type="spellEnd"/>
-      <w:r>
-        <w:rPr>
-          <w:lang w:val="en-US"/>
-        </w:rPr>
-        <w:t>).</w:t>
-      </w:r>
-    </w:p>
-    <w:p>
-      <w:r>
-        <w:rPr>
-          <w:lang w:val="en-US"/>
-        </w:rPr>
         <w:t xml:space="preserve">        </w:t>
       </w:r>
       <w:r>
@@ -20715,16 +20587,16 @@
       <w:r>
         <w:t xml:space="preserve">        #4 </w:t>
       </w:r>
-      <w:commentRangeStart w:id="21"/>
+      <w:commentRangeStart w:id="34"/>
       <w:r>
         <w:t>Birmingham</w:t>
       </w:r>
-      <w:commentRangeEnd w:id="21"/>
+      <w:commentRangeEnd w:id="34"/>
       <w:r>
         <w:rPr>
           <w:rStyle w:val="Refdecomentario"/>
         </w:rPr>
-        <w:commentReference w:id="21"/>
+        <w:commentReference w:id="34"/>
       </w:r>
       <w:r>
         <w:t>.</w:t>
@@ -20735,11 +20607,11 @@
       <w:pPr>
         <w:pStyle w:val="Ttulo1"/>
       </w:pPr>
-      <w:bookmarkStart w:id="22" w:name="_Toc96637186"/>
+      <w:bookmarkStart w:id="35" w:name="_Toc96637186"/>
       <w:r>
         <w:t>Tema: Geografía</w:t>
       </w:r>
-      <w:bookmarkEnd w:id="22"/>
+      <w:bookmarkEnd w:id="35"/>
     </w:p>
     <w:p>
       <w:r>
@@ -22827,16 +22699,24 @@
       <w:r>
         <w:t xml:space="preserve">        #1 </w:t>
       </w:r>
-      <w:commentRangeStart w:id="23"/>
+      <w:commentRangeStart w:id="36"/>
+      <w:commentRangeStart w:id="37"/>
       <w:r>
         <w:t>Guayana</w:t>
       </w:r>
-      <w:commentRangeEnd w:id="23"/>
+      <w:commentRangeEnd w:id="36"/>
       <w:r>
         <w:rPr>
           <w:rStyle w:val="Refdecomentario"/>
         </w:rPr>
-        <w:commentReference w:id="23"/>
+        <w:commentReference w:id="36"/>
+      </w:r>
+      <w:commentRangeEnd w:id="37"/>
+      <w:r>
+        <w:rPr>
+          <w:rStyle w:val="Refdecomentario"/>
+        </w:rPr>
+        <w:commentReference w:id="37"/>
       </w:r>
       <w:r>
         <w:t>.</w:t>
@@ -23935,16 +23815,24 @@
       <w:r>
         <w:t xml:space="preserve">        #1 </w:t>
       </w:r>
-      <w:commentRangeStart w:id="24"/>
+      <w:commentRangeStart w:id="38"/>
+      <w:commentRangeStart w:id="39"/>
       <w:r>
         <w:t>Antananaribo</w:t>
       </w:r>
-      <w:commentRangeEnd w:id="24"/>
+      <w:commentRangeEnd w:id="38"/>
       <w:r>
         <w:rPr>
           <w:rStyle w:val="Refdecomentario"/>
         </w:rPr>
-        <w:commentReference w:id="24"/>
+        <w:commentReference w:id="38"/>
+      </w:r>
+      <w:commentRangeEnd w:id="39"/>
+      <w:r>
+        <w:rPr>
+          <w:rStyle w:val="Refdecomentario"/>
+        </w:rPr>
+        <w:commentReference w:id="39"/>
       </w:r>
       <w:r>
         <w:t>.</w:t>
@@ -25334,11 +25222,11 @@
       <w:pPr>
         <w:pStyle w:val="Ttulo1"/>
       </w:pPr>
-      <w:bookmarkStart w:id="25" w:name="_Toc96637187"/>
+      <w:bookmarkStart w:id="40" w:name="_Toc96637187"/>
       <w:r>
         <w:t>Tema: Historia</w:t>
       </w:r>
-      <w:bookmarkEnd w:id="25"/>
+      <w:bookmarkEnd w:id="40"/>
     </w:p>
     <w:p>
       <w:r>
@@ -26509,35 +26397,7 @@
         <w:rPr>
           <w:lang w:val="en-US"/>
         </w:rPr>
-        <w:t xml:space="preserve">        #3 </w:t>
-      </w:r>
-      <w:proofErr w:type="spellStart"/>
-      <w:r>
-        <w:rPr>
-          <w:lang w:val="en-US"/>
-        </w:rPr>
-        <w:t>Vasily</w:t>
-      </w:r>
-      <w:proofErr w:type="spellEnd"/>
-      <w:r>
-        <w:rPr>
-          <w:lang w:val="en-US"/>
-        </w:rPr>
-        <w:t xml:space="preserve"> </w:t>
-      </w:r>
-      <w:proofErr w:type="spellStart"/>
-      <w:r>
-        <w:rPr>
-          <w:lang w:val="en-US"/>
-        </w:rPr>
-        <w:t>Zaytsev</w:t>
-      </w:r>
-      <w:proofErr w:type="spellEnd"/>
-      <w:r>
-        <w:rPr>
-          <w:lang w:val="en-US"/>
-        </w:rPr>
-        <w:t>.</w:t>
+        <w:t xml:space="preserve">        #3 Vasily Zaytsev.</w:t>
       </w:r>
     </w:p>
     <w:p>
@@ -28782,11 +28642,11 @@
       <w:pPr>
         <w:pStyle w:val="Ttulo1"/>
       </w:pPr>
-      <w:bookmarkStart w:id="26" w:name="_Toc96637188"/>
+      <w:bookmarkStart w:id="41" w:name="_Toc96637188"/>
       <w:r>
         <w:t>Tema: Arte</w:t>
       </w:r>
-      <w:bookmarkEnd w:id="26"/>
+      <w:bookmarkEnd w:id="41"/>
     </w:p>
     <w:p>
       <w:r>
@@ -32314,21 +32174,7 @@
         <w:rPr>
           <w:lang w:val="en-US"/>
         </w:rPr>
-        <w:t xml:space="preserve">#2 Rafael </w:t>
-      </w:r>
-      <w:proofErr w:type="spellStart"/>
-      <w:r>
-        <w:rPr>
-          <w:lang w:val="en-US"/>
-        </w:rPr>
-        <w:t>Sanzio</w:t>
-      </w:r>
-      <w:proofErr w:type="spellEnd"/>
-      <w:r>
-        <w:rPr>
-          <w:lang w:val="en-US"/>
-        </w:rPr>
-        <w:t>.</w:t>
+        <w:t>#2 Rafael Sanzio.</w:t>
       </w:r>
     </w:p>
     <w:p>
@@ -34187,11 +34033,11 @@
       <w:pPr>
         <w:pStyle w:val="Ttulo1"/>
       </w:pPr>
-      <w:bookmarkStart w:id="27" w:name="_Toc96637189"/>
+      <w:bookmarkStart w:id="42" w:name="_Toc96637189"/>
       <w:r>
         <w:t>Tema: Animales</w:t>
       </w:r>
-      <w:bookmarkEnd w:id="27"/>
+      <w:bookmarkEnd w:id="42"/>
     </w:p>
     <w:p>
       <w:r>
@@ -38054,16 +37900,24 @@
       <w:r>
         <w:t xml:space="preserve">   #6: ¿</w:t>
       </w:r>
-      <w:commentRangeStart w:id="28"/>
+      <w:commentRangeStart w:id="43"/>
+      <w:commentRangeStart w:id="44"/>
       <w:r>
         <w:t>Qué animal no tiene cerebro</w:t>
       </w:r>
-      <w:commentRangeEnd w:id="28"/>
+      <w:commentRangeEnd w:id="43"/>
       <w:r>
         <w:rPr>
           <w:rStyle w:val="Refdecomentario"/>
         </w:rPr>
-        <w:commentReference w:id="28"/>
+        <w:commentReference w:id="43"/>
+      </w:r>
+      <w:commentRangeEnd w:id="44"/>
+      <w:r>
+        <w:rPr>
+          <w:rStyle w:val="Refdecomentario"/>
+        </w:rPr>
+        <w:commentReference w:id="44"/>
       </w:r>
       <w:r>
         <w:t>?</w:t>
@@ -38114,16 +37968,16 @@
       <w:r>
         <w:t xml:space="preserve">   #1: ¿Cuánto tiempo pueden dormir los caracoles </w:t>
       </w:r>
-      <w:commentRangeStart w:id="29"/>
+      <w:commentRangeStart w:id="45"/>
       <w:r>
         <w:t>a la vez</w:t>
       </w:r>
-      <w:commentRangeEnd w:id="29"/>
+      <w:commentRangeEnd w:id="45"/>
       <w:r>
         <w:rPr>
           <w:rStyle w:val="Refdecomentario"/>
         </w:rPr>
-        <w:commentReference w:id="29"/>
+        <w:commentReference w:id="45"/>
       </w:r>
       <w:r>
         <w:t>?</w:t>
@@ -38269,16 +38123,24 @@
       <w:r>
         <w:t xml:space="preserve">   #5: ¿Qué animal es el único </w:t>
       </w:r>
-      <w:commentRangeStart w:id="30"/>
+      <w:commentRangeStart w:id="46"/>
+      <w:commentRangeStart w:id="47"/>
       <w:r>
         <w:t xml:space="preserve">animal </w:t>
       </w:r>
-      <w:commentRangeEnd w:id="30"/>
+      <w:commentRangeEnd w:id="46"/>
       <w:r>
         <w:rPr>
           <w:rStyle w:val="Refdecomentario"/>
         </w:rPr>
-        <w:commentReference w:id="30"/>
+        <w:commentReference w:id="46"/>
+      </w:r>
+      <w:commentRangeEnd w:id="47"/>
+      <w:r>
+        <w:rPr>
+          <w:rStyle w:val="Refdecomentario"/>
+        </w:rPr>
+        <w:commentReference w:id="47"/>
       </w:r>
       <w:r>
         <w:t>que no puede saltar?</w:t>
@@ -38792,10 +38654,7 @@
         <w:t xml:space="preserve">        #4 9.</w:t>
       </w:r>
     </w:p>
-    <w:p>
-      <w:bookmarkStart w:id="31" w:name="_GoBack"/>
-      <w:bookmarkEnd w:id="31"/>
-    </w:p>
+    <w:p/>
     <w:sectPr>
       <w:pgSz w:w="11906" w:h="16838"/>
       <w:pgMar w:top="1417" w:right="1701" w:bottom="1417" w:left="1701" w:header="708" w:footer="708" w:gutter="0"/>
@@ -38807,7 +38666,7 @@
 </file>
 
 <file path=word/comments.xml><?xml version="1.0" encoding="utf-8"?>
-<w:comments xmlns:wpc="http://schemas.microsoft.com/office/word/2010/wordprocessingCanvas" xmlns:mc="http://schemas.openxmlformats.org/markup-compatibility/2006" xmlns:o="urn:schemas-microsoft-com:office:office" xmlns:r="http://schemas.openxmlformats.org/officeDocument/2006/relationships" xmlns:m="http://schemas.openxmlformats.org/officeDocument/2006/math" xmlns:v="urn:schemas-microsoft-com:vml" xmlns:wp14="http://schemas.microsoft.com/office/word/2010/wordprocessingDrawing" xmlns:wp="http://schemas.openxmlformats.org/drawingml/2006/wordprocessingDrawing" xmlns:w10="urn:schemas-microsoft-com:office:word" xmlns:w="http://schemas.openxmlformats.org/wordprocessingml/2006/main" xmlns:w14="http://schemas.microsoft.com/office/word/2010/wordml" xmlns:wpg="http://schemas.microsoft.com/office/word/2010/wordprocessingGroup" xmlns:wpi="http://schemas.microsoft.com/office/word/2010/wordprocessingInk" xmlns:wne="http://schemas.microsoft.com/office/word/2006/wordml" xmlns:wps="http://schemas.microsoft.com/office/word/2010/wordprocessingShape" mc:Ignorable="w14 wp14">
+<w:comments xmlns:wpc="http://schemas.microsoft.com/office/word/2010/wordprocessingCanvas" xmlns:cx="http://schemas.microsoft.com/office/drawing/2014/chartex" xmlns:cx1="http://schemas.microsoft.com/office/drawing/2015/9/8/chartex" xmlns:cx2="http://schemas.microsoft.com/office/drawing/2015/10/21/chartex" xmlns:cx3="http://schemas.microsoft.com/office/drawing/2016/5/9/chartex" xmlns:cx4="http://schemas.microsoft.com/office/drawing/2016/5/10/chartex" xmlns:cx5="http://schemas.microsoft.com/office/drawing/2016/5/11/chartex" xmlns:cx6="http://schemas.microsoft.com/office/drawing/2016/5/12/chartex" xmlns:cx7="http://schemas.microsoft.com/office/drawing/2016/5/13/chartex" xmlns:cx8="http://schemas.microsoft.com/office/drawing/2016/5/14/chartex" xmlns:mc="http://schemas.openxmlformats.org/markup-compatibility/2006" xmlns:aink="http://schemas.microsoft.com/office/drawing/2016/ink" xmlns:am3d="http://schemas.microsoft.com/office/drawing/2017/model3d" xmlns:o="urn:schemas-microsoft-com:office:office" xmlns:r="http://schemas.openxmlformats.org/officeDocument/2006/relationships" xmlns:m="http://schemas.openxmlformats.org/officeDocument/2006/math" xmlns:v="urn:schemas-microsoft-com:vml" xmlns:wp14="http://schemas.microsoft.com/office/word/2010/wordprocessingDrawing" xmlns:wp="http://schemas.openxmlformats.org/drawingml/2006/wordprocessingDrawing" xmlns:w10="urn:schemas-microsoft-com:office:word" xmlns:w="http://schemas.openxmlformats.org/wordprocessingml/2006/main" xmlns:w14="http://schemas.microsoft.com/office/word/2010/wordml" xmlns:w15="http://schemas.microsoft.com/office/word/2012/wordml" xmlns:w16cex="http://schemas.microsoft.com/office/word/2018/wordml/cex" xmlns:w16cid="http://schemas.microsoft.com/office/word/2016/wordml/cid" xmlns:w16="http://schemas.microsoft.com/office/word/2018/wordml" xmlns:w16sdtdh="http://schemas.microsoft.com/office/word/2020/wordml/sdtdatahash" xmlns:w16se="http://schemas.microsoft.com/office/word/2015/wordml/symex" xmlns:wpg="http://schemas.microsoft.com/office/word/2010/wordprocessingGroup" xmlns:wpi="http://schemas.microsoft.com/office/word/2010/wordprocessingInk" xmlns:wne="http://schemas.microsoft.com/office/word/2006/wordml" xmlns:wps="http://schemas.microsoft.com/office/word/2010/wordprocessingShape" mc:Ignorable="w14 w15 w16se w16cid w16 w16cex w16sdtdh wp14">
   <w:comment w:id="2" w:author="Mayling Mirabal Olivera" w:date="2022-04-05T14:04:00Z" w:initials="MMO">
     <w:p>
       <w:pPr>
@@ -38824,7 +38683,7 @@
       </w:r>
     </w:p>
   </w:comment>
-  <w:comment w:id="3" w:author="Mayling Mirabal Olivera" w:date="2022-04-05T14:07:00Z" w:initials="MMO">
+  <w:comment w:id="3" w:author="Aidyl" w:date="2022-04-06T14:52:00Z" w:initials="A">
     <w:p>
       <w:pPr>
         <w:pStyle w:val="Textocomentario"/>
@@ -38836,7 +38695,7 @@
         <w:annotationRef/>
       </w:r>
       <w:r>
-        <w:t>Este carácter no se ve en algunos dispositivos, pone una cacharra</w:t>
+        <w:t>Corregido</w:t>
       </w:r>
     </w:p>
   </w:comment>
@@ -38856,7 +38715,7 @@
       </w:r>
     </w:p>
   </w:comment>
-  <w:comment w:id="5" w:author="Mayling Mirabal Olivera" w:date="2022-04-05T14:08:00Z" w:initials="MMO">
+  <w:comment w:id="5" w:author="Aidyl" w:date="2022-04-06T14:52:00Z" w:initials="A">
     <w:p>
       <w:pPr>
         <w:pStyle w:val="Textocomentario"/>
@@ -38868,11 +38727,17 @@
         <w:annotationRef/>
       </w:r>
       <w:r>
-        <w:t>Animador????</w:t>
+        <w:t xml:space="preserve">Se cambió por el </w:t>
+      </w:r>
+      <w:r>
+        <w:t>asterisco</w:t>
+      </w:r>
+      <w:r>
+        <w:t xml:space="preserve"> *.</w:t>
       </w:r>
     </w:p>
   </w:comment>
-  <w:comment w:id="6" w:author="Mayling Mirabal Olivera" w:date="2022-04-05T15:30:00Z" w:initials="MMO">
+  <w:comment w:id="6" w:author="Mayling Mirabal Olivera" w:date="2022-04-05T14:07:00Z" w:initials="MMO">
     <w:p>
       <w:pPr>
         <w:pStyle w:val="Textocomentario"/>
@@ -38884,11 +38749,11 @@
         <w:annotationRef/>
       </w:r>
       <w:r>
-        <w:t>Ernest</w:t>
+        <w:t>Este carácter no se ve en algunos dispositivos, pone una cacharra</w:t>
       </w:r>
     </w:p>
   </w:comment>
-  <w:comment w:id="7" w:author="Mayling Mirabal Olivera" w:date="2022-04-05T15:32:00Z" w:initials="MMO">
+  <w:comment w:id="7" w:author="Aidyl" w:date="2022-04-06T14:52:00Z" w:initials="A">
     <w:p>
       <w:pPr>
         <w:pStyle w:val="Textocomentario"/>
@@ -38900,11 +38765,11 @@
         <w:annotationRef/>
       </w:r>
       <w:r>
-        <w:t>Error, la correcta es #3</w:t>
+        <w:t>Se cambió por el numeral #</w:t>
       </w:r>
     </w:p>
   </w:comment>
-  <w:comment w:id="9" w:author="Mayling Mirabal Olivera" w:date="2022-04-05T15:39:00Z" w:initials="MMO">
+  <w:comment w:id="8" w:author="Mayling Mirabal Olivera" w:date="2022-04-05T14:08:00Z" w:initials="MMO">
     <w:p>
       <w:pPr>
         <w:pStyle w:val="Textocomentario"/>
@@ -38916,11 +38781,11 @@
         <w:annotationRef/>
       </w:r>
       <w:r>
-        <w:t>La nacionalidad se responde en femenino</w:t>
+        <w:t>Animador????</w:t>
       </w:r>
     </w:p>
   </w:comment>
-  <w:comment w:id="10" w:author="Mayling Mirabal Olivera" w:date="2022-04-05T15:41:00Z" w:initials="MMO">
+  <w:comment w:id="9" w:author="Aidyl" w:date="2022-04-06T14:52:00Z" w:initials="A">
     <w:p>
       <w:pPr>
         <w:pStyle w:val="Textocomentario"/>
@@ -38932,23 +38797,11 @@
         <w:annotationRef/>
       </w:r>
       <w:r>
-        <w:t xml:space="preserve">Se puede poner las fórmulas con subíndices??? </w:t>
-      </w:r>
-      <w:r>
-        <w:t>Ej H</w:t>
-      </w:r>
-      <w:r>
-        <w:rPr>
-          <w:vertAlign w:val="subscript"/>
-        </w:rPr>
-        <w:t>2</w:t>
-      </w:r>
-      <w:r>
-        <w:t>O</w:t>
+        <w:t>Corregido, músico.</w:t>
       </w:r>
     </w:p>
   </w:comment>
-  <w:comment w:id="11" w:author="Mayling Mirabal Olivera" w:date="2022-04-05T14:15:00Z" w:initials="MMO">
+  <w:comment w:id="10" w:author="Mayling Mirabal Olivera" w:date="2022-04-05T15:30:00Z" w:initials="MMO">
     <w:p>
       <w:pPr>
         <w:pStyle w:val="Textocomentario"/>
@@ -38960,11 +38813,11 @@
         <w:annotationRef/>
       </w:r>
       <w:r>
-        <w:t>Por qué no usar y en lugar de &amp;</w:t>
+        <w:t>Ernest</w:t>
       </w:r>
     </w:p>
   </w:comment>
-  <w:comment w:id="12" w:author="Mayling Mirabal Olivera" w:date="2022-04-05T14:03:00Z" w:initials="MMO">
+  <w:comment w:id="11" w:author="Aidyl" w:date="2022-04-06T14:52:00Z" w:initials="A">
     <w:p>
       <w:pPr>
         <w:pStyle w:val="Textocomentario"/>
@@ -38976,27 +38829,16 @@
         <w:annotationRef/>
       </w:r>
       <w:r>
-        <w:t>Error, debe ser la #3, el cerdo es omnívoro, en la aplicación también está mal</w:t>
-      </w:r>
-    </w:p>
-  </w:comment>
-  <w:comment w:id="13" w:author="Mayling Mirabal Olivera" w:date="2022-04-05T14:03:00Z" w:initials="MMO">
+        <w:t>Ese es el nombre, no se puede traducir. Sucede lo mismo con Albert Einstein que no se traduce a Alberto.</w:t>
+      </w:r>
+    </w:p>
     <w:p>
       <w:pPr>
         <w:pStyle w:val="Textocomentario"/>
       </w:pPr>
-      <w:r>
-        <w:rPr>
-          <w:rStyle w:val="Refdecomentario"/>
-        </w:rPr>
-        <w:annotationRef/>
-      </w:r>
-      <w:r>
-        <w:t>esto sobra en el documento, en la aplicación está bien</w:t>
-      </w:r>
     </w:p>
   </w:comment>
-  <w:comment w:id="14" w:author="Mayling Mirabal Olivera" w:date="2022-04-05T13:55:00Z" w:initials="MMO">
+  <w:comment w:id="12" w:author="Mayling Mirabal Olivera" w:date="2022-04-05T15:32:00Z" w:initials="MMO">
     <w:p>
       <w:pPr>
         <w:pStyle w:val="Textocomentario"/>
@@ -39008,14 +38850,11 @@
         <w:annotationRef/>
       </w:r>
       <w:r>
-        <w:t xml:space="preserve">del 12 salta al 26, falta el </w:t>
-      </w:r>
-      <w:r>
-        <w:t>resto en el docmento</w:t>
+        <w:t>Error, la correcta es #3</w:t>
       </w:r>
     </w:p>
   </w:comment>
-  <w:comment w:id="15" w:author="Mayling Mirabal Olivera" w:date="2022-04-05T13:55:00Z" w:initials="MMO">
+  <w:comment w:id="13" w:author="Aidyl" w:date="2022-04-06T14:54:00Z" w:initials="A">
     <w:p>
       <w:pPr>
         <w:pStyle w:val="Textocomentario"/>
@@ -39027,11 +38866,11 @@
         <w:annotationRef/>
       </w:r>
       <w:r>
-        <w:t>acuoso</w:t>
+        <w:t>Corregido</w:t>
       </w:r>
     </w:p>
   </w:comment>
-  <w:comment w:id="17" w:author="Mayling Mirabal Olivera" w:date="2022-04-05T16:03:00Z" w:initials="MMO">
+  <w:comment w:id="15" w:author="Mayling Mirabal Olivera" w:date="2022-04-05T15:39:00Z" w:initials="MMO">
     <w:p>
       <w:pPr>
         <w:pStyle w:val="Textocomentario"/>
@@ -39043,11 +38882,11 @@
         <w:annotationRef/>
       </w:r>
       <w:r>
-        <w:t>por qué con mayúsculas la segunda palabra??</w:t>
+        <w:t>La nacionalidad se responde en femenino</w:t>
       </w:r>
     </w:p>
   </w:comment>
-  <w:comment w:id="20" w:author="Mayling Mirabal Olivera" w:date="2022-04-05T16:08:00Z" w:initials="MMO">
+  <w:comment w:id="16" w:author="Aidyl" w:date="2022-04-06T14:57:00Z" w:initials="A">
     <w:p>
       <w:pPr>
         <w:pStyle w:val="Textocomentario"/>
@@ -39059,11 +38898,11 @@
         <w:annotationRef/>
       </w:r>
       <w:r>
-        <w:t>Moscú</w:t>
+        <w:t>Corregido.</w:t>
       </w:r>
     </w:p>
   </w:comment>
-  <w:comment w:id="21" w:author="Mayling Mirabal Olivera" w:date="2022-04-05T16:12:00Z" w:initials="MMO">
+  <w:comment w:id="17" w:author="Mayling Mirabal Olivera" w:date="2022-04-05T15:41:00Z" w:initials="MMO">
     <w:p>
       <w:pPr>
         <w:pStyle w:val="Textocomentario"/>
@@ -39075,11 +38914,20 @@
         <w:annotationRef/>
       </w:r>
       <w:r>
-        <w:t>En el tema deporte, hay poco sobre Cuba</w:t>
+        <w:t>Se puede poner las fórmulas con subíndices??? Ej H</w:t>
+      </w:r>
+      <w:r>
+        <w:rPr>
+          <w:vertAlign w:val="subscript"/>
+        </w:rPr>
+        <w:t>2</w:t>
+      </w:r>
+      <w:r>
+        <w:t>O</w:t>
       </w:r>
     </w:p>
   </w:comment>
-  <w:comment w:id="23" w:author="Mayling Mirabal Olivera" w:date="2022-04-05T16:15:00Z" w:initials="MMO">
+  <w:comment w:id="18" w:author="Aidyl" w:date="2022-04-06T14:58:00Z" w:initials="A">
     <w:p>
       <w:pPr>
         <w:pStyle w:val="Textocomentario"/>
@@ -39091,11 +38939,11 @@
         <w:annotationRef/>
       </w:r>
       <w:r>
-        <w:t>Guyana no empieza con O, debería ser Omán</w:t>
+        <w:t>Se puso de esta manera porque puede suceder como con determinados símbolos que no todos los teléfonos lo soportan y corrigen con un cuadrado vacío, y en este caso el nivel no se entendería.</w:t>
       </w:r>
     </w:p>
   </w:comment>
-  <w:comment w:id="24" w:author="Mayling Mirabal Olivera" w:date="2022-04-05T16:19:00Z" w:initials="MMO">
+  <w:comment w:id="19" w:author="Mayling Mirabal Olivera" w:date="2022-04-05T14:15:00Z" w:initials="MMO">
     <w:p>
       <w:pPr>
         <w:pStyle w:val="Textocomentario"/>
@@ -39107,11 +38955,11 @@
         <w:annotationRef/>
       </w:r>
       <w:r>
-        <w:t>Siempre lo he visto con v, Antananarivo</w:t>
+        <w:t>Por qué no usar y en lugar de &amp;</w:t>
       </w:r>
     </w:p>
   </w:comment>
-  <w:comment w:id="28" w:author="usuario" w:date="2022-04-05T23:03:00Z" w:initials="u">
+  <w:comment w:id="20" w:author="Aidyl" w:date="2022-04-06T15:01:00Z" w:initials="A">
     <w:p>
       <w:pPr>
         <w:pStyle w:val="Textocomentario"/>
@@ -39123,11 +38971,11 @@
         <w:annotationRef/>
       </w:r>
       <w:r>
-        <w:t>Qué animal de estos no tiene cerebro</w:t>
+        <w:t>Corregido.</w:t>
       </w:r>
     </w:p>
   </w:comment>
-  <w:comment w:id="29" w:author="usuario" w:date="2022-04-05T23:02:00Z" w:initials="u">
+  <w:comment w:id="21" w:author="Mayling Mirabal Olivera" w:date="2022-04-05T14:03:00Z" w:initials="MMO">
     <w:p>
       <w:pPr>
         <w:pStyle w:val="Textocomentario"/>
@@ -39139,11 +38987,11 @@
         <w:annotationRef/>
       </w:r>
       <w:r>
-        <w:t>De una vez</w:t>
+        <w:t>Error, debe ser la #3, el cerdo es omnívoro, en la aplicación también está mal</w:t>
       </w:r>
     </w:p>
   </w:comment>
-  <w:comment w:id="30" w:author="usuario" w:date="2022-04-05T23:01:00Z" w:initials="u">
+  <w:comment w:id="22" w:author="Aidyl" w:date="2022-04-06T15:02:00Z" w:initials="A">
     <w:p>
       <w:pPr>
         <w:pStyle w:val="Textocomentario"/>
@@ -39155,7 +39003,295 @@
         <w:annotationRef/>
       </w:r>
       <w:r>
+        <w:t>Corregido</w:t>
+      </w:r>
+    </w:p>
+  </w:comment>
+  <w:comment w:id="23" w:author="Mayling Mirabal Olivera" w:date="2022-04-05T14:03:00Z" w:initials="MMO">
+    <w:p>
+      <w:pPr>
+        <w:pStyle w:val="Textocomentario"/>
+      </w:pPr>
+      <w:r>
+        <w:rPr>
+          <w:rStyle w:val="Refdecomentario"/>
+        </w:rPr>
+        <w:annotationRef/>
+      </w:r>
+      <w:r>
+        <w:t>esto sobra en el documento, en la aplicación está bien</w:t>
+      </w:r>
+    </w:p>
+  </w:comment>
+  <w:comment w:id="24" w:author="Mayling Mirabal Olivera" w:date="2022-04-05T13:55:00Z" w:initials="MMO">
+    <w:p>
+      <w:pPr>
+        <w:pStyle w:val="Textocomentario"/>
+      </w:pPr>
+      <w:r>
+        <w:rPr>
+          <w:rStyle w:val="Refdecomentario"/>
+        </w:rPr>
+        <w:annotationRef/>
+      </w:r>
+      <w:r>
+        <w:t>del 12 salta al 26, falta el resto en el docmento</w:t>
+      </w:r>
+    </w:p>
+  </w:comment>
+  <w:comment w:id="25" w:author="Mayling Mirabal Olivera" w:date="2022-04-05T13:55:00Z" w:initials="MMO">
+    <w:p>
+      <w:pPr>
+        <w:pStyle w:val="Textocomentario"/>
+      </w:pPr>
+      <w:r>
+        <w:rPr>
+          <w:rStyle w:val="Refdecomentario"/>
+        </w:rPr>
+        <w:annotationRef/>
+      </w:r>
+      <w:r>
+        <w:t>acuoso</w:t>
+      </w:r>
+    </w:p>
+  </w:comment>
+  <w:comment w:id="26" w:author="Aidyl" w:date="2022-04-06T15:03:00Z" w:initials="A">
+    <w:p>
+      <w:pPr>
+        <w:pStyle w:val="Textocomentario"/>
+      </w:pPr>
+      <w:r>
+        <w:rPr>
+          <w:rStyle w:val="Refdecomentario"/>
+        </w:rPr>
+        <w:annotationRef/>
+      </w:r>
+      <w:r>
+        <w:t>Corregido.</w:t>
+      </w:r>
+    </w:p>
+  </w:comment>
+  <w:comment w:id="28" w:author="Mayling Mirabal Olivera" w:date="2022-04-05T16:03:00Z" w:initials="MMO">
+    <w:p>
+      <w:pPr>
+        <w:pStyle w:val="Textocomentario"/>
+      </w:pPr>
+      <w:r>
+        <w:rPr>
+          <w:rStyle w:val="Refdecomentario"/>
+        </w:rPr>
+        <w:annotationRef/>
+      </w:r>
+      <w:r>
+        <w:t>por qué con mayúsculas la segunda palabra??</w:t>
+      </w:r>
+    </w:p>
+  </w:comment>
+  <w:comment w:id="29" w:author="Aidyl" w:date="2022-04-06T15:04:00Z" w:initials="A">
+    <w:p>
+      <w:pPr>
+        <w:pStyle w:val="Textocomentario"/>
+      </w:pPr>
+      <w:r>
+        <w:rPr>
+          <w:rStyle w:val="Refdecomentario"/>
+        </w:rPr>
+        <w:annotationRef/>
+      </w:r>
+      <w:r>
+        <w:t>Corregido</w:t>
+      </w:r>
+    </w:p>
+  </w:comment>
+  <w:comment w:id="32" w:author="Mayling Mirabal Olivera" w:date="2022-04-05T16:08:00Z" w:initials="MMO">
+    <w:p>
+      <w:pPr>
+        <w:pStyle w:val="Textocomentario"/>
+      </w:pPr>
+      <w:r>
+        <w:rPr>
+          <w:rStyle w:val="Refdecomentario"/>
+        </w:rPr>
+        <w:annotationRef/>
+      </w:r>
+      <w:r>
+        <w:t>Moscú</w:t>
+      </w:r>
+    </w:p>
+  </w:comment>
+  <w:comment w:id="33" w:author="Aidyl" w:date="2022-04-06T15:05:00Z" w:initials="A">
+    <w:p>
+      <w:pPr>
+        <w:pStyle w:val="Textocomentario"/>
+      </w:pPr>
+      <w:r>
+        <w:rPr>
+          <w:rStyle w:val="Refdecomentario"/>
+        </w:rPr>
+        <w:annotationRef/>
+      </w:r>
+      <w:r>
+        <w:t>Corregido</w:t>
+      </w:r>
+    </w:p>
+  </w:comment>
+  <w:comment w:id="34" w:author="Mayling Mirabal Olivera" w:date="2022-04-05T16:12:00Z" w:initials="MMO">
+    <w:p>
+      <w:pPr>
+        <w:pStyle w:val="Textocomentario"/>
+      </w:pPr>
+      <w:r>
+        <w:rPr>
+          <w:rStyle w:val="Refdecomentario"/>
+        </w:rPr>
+        <w:annotationRef/>
+      </w:r>
+      <w:r>
+        <w:t>En el tema deporte, hay poco sobre Cuba</w:t>
+      </w:r>
+    </w:p>
+  </w:comment>
+  <w:comment w:id="36" w:author="Mayling Mirabal Olivera" w:date="2022-04-05T16:15:00Z" w:initials="MMO">
+    <w:p>
+      <w:pPr>
+        <w:pStyle w:val="Textocomentario"/>
+      </w:pPr>
+      <w:r>
+        <w:rPr>
+          <w:rStyle w:val="Refdecomentario"/>
+        </w:rPr>
+        <w:annotationRef/>
+      </w:r>
+      <w:r>
+        <w:t>Guyana no empieza con O, debería ser Omán</w:t>
+      </w:r>
+    </w:p>
+  </w:comment>
+  <w:comment w:id="37" w:author="Aidyl" w:date="2022-04-06T15:08:00Z" w:initials="A">
+    <w:p>
+      <w:pPr>
+        <w:pStyle w:val="Textocomentario"/>
+      </w:pPr>
+      <w:r>
+        <w:rPr>
+          <w:rStyle w:val="Refdecomentario"/>
+        </w:rPr>
+        <w:annotationRef/>
+      </w:r>
+      <w:r>
+        <w:t>Corregido</w:t>
+      </w:r>
+    </w:p>
+  </w:comment>
+  <w:comment w:id="38" w:author="Mayling Mirabal Olivera" w:date="2022-04-05T16:19:00Z" w:initials="MMO">
+    <w:p>
+      <w:pPr>
+        <w:pStyle w:val="Textocomentario"/>
+      </w:pPr>
+      <w:r>
+        <w:rPr>
+          <w:rStyle w:val="Refdecomentario"/>
+        </w:rPr>
+        <w:annotationRef/>
+      </w:r>
+      <w:r>
+        <w:t>Siempre lo he visto con v, Antananarivo</w:t>
+      </w:r>
+    </w:p>
+  </w:comment>
+  <w:comment w:id="39" w:author="Aidyl" w:date="2022-04-06T15:09:00Z" w:initials="A">
+    <w:p>
+      <w:pPr>
+        <w:pStyle w:val="Textocomentario"/>
+      </w:pPr>
+      <w:r>
+        <w:rPr>
+          <w:rStyle w:val="Refdecomentario"/>
+        </w:rPr>
+        <w:annotationRef/>
+      </w:r>
+      <w:r>
+        <w:t>Corregido</w:t>
+      </w:r>
+    </w:p>
+  </w:comment>
+  <w:comment w:id="43" w:author="usuario" w:date="2022-04-05T23:03:00Z" w:initials="u">
+    <w:p>
+      <w:pPr>
+        <w:pStyle w:val="Textocomentario"/>
+      </w:pPr>
+      <w:r>
+        <w:rPr>
+          <w:rStyle w:val="Refdecomentario"/>
+        </w:rPr>
+        <w:annotationRef/>
+      </w:r>
+      <w:r>
+        <w:t>Qué animal de estos no tiene cerebro</w:t>
+      </w:r>
+    </w:p>
+  </w:comment>
+  <w:comment w:id="44" w:author="Aidyl" w:date="2022-04-06T15:10:00Z" w:initials="A">
+    <w:p>
+      <w:pPr>
+        <w:pStyle w:val="Textocomentario"/>
+      </w:pPr>
+      <w:r>
+        <w:rPr>
+          <w:rStyle w:val="Refdecomentario"/>
+        </w:rPr>
+        <w:annotationRef/>
+      </w:r>
+      <w:r>
+        <w:t>Corregido</w:t>
+      </w:r>
+    </w:p>
+  </w:comment>
+  <w:comment w:id="45" w:author="usuario" w:date="2022-04-05T23:02:00Z" w:initials="u">
+    <w:p>
+      <w:pPr>
+        <w:pStyle w:val="Textocomentario"/>
+      </w:pPr>
+      <w:r>
+        <w:rPr>
+          <w:rStyle w:val="Refdecomentario"/>
+        </w:rPr>
+        <w:annotationRef/>
+      </w:r>
+      <w:r>
+        <w:t>De una vez</w:t>
+      </w:r>
+    </w:p>
+  </w:comment>
+  <w:comment w:id="46" w:author="usuario" w:date="2022-04-05T23:01:00Z" w:initials="u">
+    <w:p>
+      <w:pPr>
+        <w:pStyle w:val="Textocomentario"/>
+      </w:pPr>
+      <w:r>
+        <w:rPr>
+          <w:rStyle w:val="Refdecomentario"/>
+        </w:rPr>
+        <w:annotationRef/>
+      </w:r>
+      <w:r>
         <w:t>Evitar repetición</w:t>
+      </w:r>
+    </w:p>
+  </w:comment>
+  <w:comment w:id="47" w:author="Aidyl" w:date="2022-04-06T15:11:00Z" w:initials="A">
+    <w:p>
+      <w:pPr>
+        <w:pStyle w:val="Textocomentario"/>
+      </w:pPr>
+      <w:r>
+        <w:rPr>
+          <w:rStyle w:val="Refdecomentario"/>
+        </w:rPr>
+        <w:annotationRef/>
+      </w:r>
+      <w:r>
+        <w:t>Corregido</w:t>
       </w:r>
     </w:p>
   </w:comment>
@@ -39165,69 +39301,126 @@
 <file path=word/commentsExtended.xml><?xml version="1.0" encoding="utf-8"?>
 <w15:commentsEx xmlns:wpc="http://schemas.microsoft.com/office/word/2010/wordprocessingCanvas" xmlns:cx="http://schemas.microsoft.com/office/drawing/2014/chartex" xmlns:cx1="http://schemas.microsoft.com/office/drawing/2015/9/8/chartex" xmlns:cx2="http://schemas.microsoft.com/office/drawing/2015/10/21/chartex" xmlns:cx3="http://schemas.microsoft.com/office/drawing/2016/5/9/chartex" xmlns:cx4="http://schemas.microsoft.com/office/drawing/2016/5/10/chartex" xmlns:cx5="http://schemas.microsoft.com/office/drawing/2016/5/11/chartex" xmlns:cx6="http://schemas.microsoft.com/office/drawing/2016/5/12/chartex" xmlns:cx7="http://schemas.microsoft.com/office/drawing/2016/5/13/chartex" xmlns:cx8="http://schemas.microsoft.com/office/drawing/2016/5/14/chartex" xmlns:mc="http://schemas.openxmlformats.org/markup-compatibility/2006" xmlns:aink="http://schemas.microsoft.com/office/drawing/2016/ink" xmlns:am3d="http://schemas.microsoft.com/office/drawing/2017/model3d" xmlns:o="urn:schemas-microsoft-com:office:office" xmlns:r="http://schemas.openxmlformats.org/officeDocument/2006/relationships" xmlns:m="http://schemas.openxmlformats.org/officeDocument/2006/math" xmlns:v="urn:schemas-microsoft-com:vml" xmlns:wp14="http://schemas.microsoft.com/office/word/2010/wordprocessingDrawing" xmlns:wp="http://schemas.openxmlformats.org/drawingml/2006/wordprocessingDrawing" xmlns:w10="urn:schemas-microsoft-com:office:word" xmlns:w="http://schemas.openxmlformats.org/wordprocessingml/2006/main" xmlns:w14="http://schemas.microsoft.com/office/word/2010/wordml" xmlns:w15="http://schemas.microsoft.com/office/word/2012/wordml" xmlns:w16cex="http://schemas.microsoft.com/office/word/2018/wordml/cex" xmlns:w16cid="http://schemas.microsoft.com/office/word/2016/wordml/cid" xmlns:w16="http://schemas.microsoft.com/office/word/2018/wordml" xmlns:w16sdtdh="http://schemas.microsoft.com/office/word/2020/wordml/sdtdatahash" xmlns:w16se="http://schemas.microsoft.com/office/word/2015/wordml/symex" xmlns:wpg="http://schemas.microsoft.com/office/word/2010/wordprocessingGroup" xmlns:wpi="http://schemas.microsoft.com/office/word/2010/wordprocessingInk" xmlns:wne="http://schemas.microsoft.com/office/word/2006/wordml" xmlns:wps="http://schemas.microsoft.com/office/word/2010/wordprocessingShape" mc:Ignorable="w14 w15 w16se w16cid w16 w16cex w16sdtdh wp14">
   <w15:commentEx w15:paraId="1D491723" w15:done="0"/>
+  <w15:commentEx w15:paraId="2AB1D25E" w15:paraIdParent="1D491723" w15:done="0"/>
   <w15:commentEx w15:paraId="38F46359" w15:done="0"/>
+  <w15:commentEx w15:paraId="3A78282D" w15:paraIdParent="38F46359" w15:done="0"/>
   <w15:commentEx w15:paraId="1AACDFB3" w15:done="0"/>
+  <w15:commentEx w15:paraId="3E03EF12" w15:paraIdParent="1AACDFB3" w15:done="0"/>
   <w15:commentEx w15:paraId="7F823154" w15:done="0"/>
+  <w15:commentEx w15:paraId="32A8C3E3" w15:paraIdParent="7F823154" w15:done="0"/>
   <w15:commentEx w15:paraId="6C949892" w15:done="0"/>
+  <w15:commentEx w15:paraId="7CDCAD6D" w15:paraIdParent="6C949892" w15:done="0"/>
   <w15:commentEx w15:paraId="690130FB" w15:done="0"/>
+  <w15:commentEx w15:paraId="37A2089F" w15:paraIdParent="690130FB" w15:done="0"/>
   <w15:commentEx w15:paraId="7895D75B" w15:done="0"/>
+  <w15:commentEx w15:paraId="4D3B7E3D" w15:paraIdParent="7895D75B" w15:done="0"/>
   <w15:commentEx w15:paraId="621EF39E" w15:done="0"/>
+  <w15:commentEx w15:paraId="2EE79567" w15:paraIdParent="621EF39E" w15:done="0"/>
   <w15:commentEx w15:paraId="667BCF7A" w15:done="0"/>
+  <w15:commentEx w15:paraId="337E8B1B" w15:paraIdParent="667BCF7A" w15:done="0"/>
   <w15:commentEx w15:paraId="31755352" w15:done="0"/>
+  <w15:commentEx w15:paraId="232FF62B" w15:paraIdParent="31755352" w15:done="0"/>
   <w15:commentEx w15:paraId="1E1C3FE2" w15:done="0"/>
   <w15:commentEx w15:paraId="01E9372D" w15:done="0"/>
   <w15:commentEx w15:paraId="59B23D0A" w15:done="0"/>
+  <w15:commentEx w15:paraId="01CCD277" w15:paraIdParent="59B23D0A" w15:done="0"/>
   <w15:commentEx w15:paraId="6C0163E0" w15:done="0"/>
+  <w15:commentEx w15:paraId="11546DB2" w15:paraIdParent="6C0163E0" w15:done="0"/>
   <w15:commentEx w15:paraId="29B1941E" w15:done="0"/>
+  <w15:commentEx w15:paraId="34624C16" w15:paraIdParent="29B1941E" w15:done="0"/>
   <w15:commentEx w15:paraId="021FB835" w15:done="0"/>
   <w15:commentEx w15:paraId="5AF05583" w15:done="0"/>
+  <w15:commentEx w15:paraId="3509CADC" w15:paraIdParent="5AF05583" w15:done="0"/>
   <w15:commentEx w15:paraId="04D8EDFB" w15:done="0"/>
+  <w15:commentEx w15:paraId="73F44B37" w15:paraIdParent="04D8EDFB" w15:done="0"/>
+  <w15:commentEx w15:paraId="4A0C8124" w15:done="0"/>
+  <w15:commentEx w15:paraId="59B9F81E" w15:paraIdParent="4A0C8124" w15:done="0"/>
+  <w15:commentEx w15:paraId="276D7D8F" w15:done="0"/>
+  <w15:commentEx w15:paraId="4E2DAFB7" w15:done="0"/>
+  <w15:commentEx w15:paraId="7014FECE" w15:paraIdParent="4E2DAFB7" w15:done="0"/>
 </w15:commentsEx>
 </file>
 
 <file path=word/commentsExtensible.xml><?xml version="1.0" encoding="utf-8"?>
 <w16cex:commentsExtensible xmlns:wpc="http://schemas.microsoft.com/office/word/2010/wordprocessingCanvas" xmlns:cx="http://schemas.microsoft.com/office/drawing/2014/chartex" xmlns:cx1="http://schemas.microsoft.com/office/drawing/2015/9/8/chartex" xmlns:cx2="http://schemas.microsoft.com/office/drawing/2015/10/21/chartex" xmlns:cx3="http://schemas.microsoft.com/office/drawing/2016/5/9/chartex" xmlns:cx4="http://schemas.microsoft.com/office/drawing/2016/5/10/chartex" xmlns:cx5="http://schemas.microsoft.com/office/drawing/2016/5/11/chartex" xmlns:cx6="http://schemas.microsoft.com/office/drawing/2016/5/12/chartex" xmlns:cx7="http://schemas.microsoft.com/office/drawing/2016/5/13/chartex" xmlns:cx8="http://schemas.microsoft.com/office/drawing/2016/5/14/chartex" xmlns:mc="http://schemas.openxmlformats.org/markup-compatibility/2006" xmlns:aink="http://schemas.microsoft.com/office/drawing/2016/ink" xmlns:am3d="http://schemas.microsoft.com/office/drawing/2017/model3d" xmlns:o="urn:schemas-microsoft-com:office:office" xmlns:r="http://schemas.openxmlformats.org/officeDocument/2006/relationships" xmlns:m="http://schemas.openxmlformats.org/officeDocument/2006/math" xmlns:v="urn:schemas-microsoft-com:vml" xmlns:wp14="http://schemas.microsoft.com/office/word/2010/wordprocessingDrawing" xmlns:wp="http://schemas.openxmlformats.org/drawingml/2006/wordprocessingDrawing" xmlns:w10="urn:schemas-microsoft-com:office:word" xmlns:w="http://schemas.openxmlformats.org/wordprocessingml/2006/main" xmlns:w14="http://schemas.microsoft.com/office/word/2010/wordml" xmlns:w15="http://schemas.microsoft.com/office/word/2012/wordml" xmlns:w16cex="http://schemas.microsoft.com/office/word/2018/wordml/cex" xmlns:w16cid="http://schemas.microsoft.com/office/word/2016/wordml/cid" xmlns:w16="http://schemas.microsoft.com/office/word/2018/wordml" xmlns:w16sdtdh="http://schemas.microsoft.com/office/word/2020/wordml/sdtdatahash" xmlns:w16se="http://schemas.microsoft.com/office/word/2015/wordml/symex" xmlns:wpg="http://schemas.microsoft.com/office/word/2010/wordprocessingGroup" xmlns:wpi="http://schemas.microsoft.com/office/word/2010/wordprocessingInk" xmlns:wne="http://schemas.microsoft.com/office/word/2006/wordml" xmlns:wps="http://schemas.microsoft.com/office/word/2010/wordprocessingShape" mc:Ignorable="w14 w15 w16se w16cid w16 w16cex w16sdtdh wp14">
   <w16cex:commentExtensible w16cex:durableId="25F6CAE9" w16cex:dateUtc="2022-04-05T18:04:00Z"/>
+  <w16cex:commentExtensible w16cex:durableId="25F827A4" w16cex:dateUtc="2022-04-06T18:52:00Z"/>
   <w16cex:commentExtensible w16cex:durableId="25F6CB98" w16cex:dateUtc="2022-04-05T18:07:00Z"/>
+  <w16cex:commentExtensible w16cex:durableId="25F827AA" w16cex:dateUtc="2022-04-06T18:52:00Z"/>
   <w16cex:commentExtensible w16cex:durableId="25F6CBBC" w16cex:dateUtc="2022-04-05T18:07:00Z"/>
+  <w16cex:commentExtensible w16cex:durableId="25F827AD" w16cex:dateUtc="2022-04-06T18:52:00Z"/>
   <w16cex:commentExtensible w16cex:durableId="25F6CBF2" w16cex:dateUtc="2022-04-05T18:08:00Z"/>
+  <w16cex:commentExtensible w16cex:durableId="25F827B9" w16cex:dateUtc="2022-04-06T18:52:00Z"/>
   <w16cex:commentExtensible w16cex:durableId="25F6DF00" w16cex:dateUtc="2022-04-05T19:30:00Z"/>
+  <w16cex:commentExtensible w16cex:durableId="25F827C7" w16cex:dateUtc="2022-04-06T18:52:00Z"/>
   <w16cex:commentExtensible w16cex:durableId="25F6DF8D" w16cex:dateUtc="2022-04-05T19:32:00Z"/>
+  <w16cex:commentExtensible w16cex:durableId="25F8280C" w16cex:dateUtc="2022-04-06T18:54:00Z"/>
   <w16cex:commentExtensible w16cex:durableId="25F6E11B" w16cex:dateUtc="2022-04-05T19:39:00Z"/>
+  <w16cex:commentExtensible w16cex:durableId="25F828CC" w16cex:dateUtc="2022-04-06T18:57:00Z"/>
   <w16cex:commentExtensible w16cex:durableId="25F6E190" w16cex:dateUtc="2022-04-05T19:41:00Z"/>
+  <w16cex:commentExtensible w16cex:durableId="25F82907" w16cex:dateUtc="2022-04-06T18:58:00Z"/>
   <w16cex:commentExtensible w16cex:durableId="25F6CD6D" w16cex:dateUtc="2022-04-05T18:15:00Z"/>
+  <w16cex:commentExtensible w16cex:durableId="25F829C7" w16cex:dateUtc="2022-04-06T19:01:00Z"/>
   <w16cex:commentExtensible w16cex:durableId="25F6CAAD" w16cex:dateUtc="2022-04-05T18:03:00Z"/>
+  <w16cex:commentExtensible w16cex:durableId="25F82A0C" w16cex:dateUtc="2022-04-06T19:02:00Z"/>
   <w16cex:commentExtensible w16cex:durableId="25F6CAB9" w16cex:dateUtc="2022-04-05T18:03:00Z"/>
   <w16cex:commentExtensible w16cex:durableId="25F6C8E4" w16cex:dateUtc="2022-04-05T17:55:00Z"/>
   <w16cex:commentExtensible w16cex:durableId="25F6C8ED" w16cex:dateUtc="2022-04-05T17:55:00Z"/>
+  <w16cex:commentExtensible w16cex:durableId="25F82A42" w16cex:dateUtc="2022-04-06T19:03:00Z"/>
   <w16cex:commentExtensible w16cex:durableId="25F6E6D0" w16cex:dateUtc="2022-04-05T20:03:00Z"/>
+  <w16cex:commentExtensible w16cex:durableId="25F82A83" w16cex:dateUtc="2022-04-06T19:04:00Z"/>
   <w16cex:commentExtensible w16cex:durableId="25F6E815" w16cex:dateUtc="2022-04-05T20:08:00Z"/>
+  <w16cex:commentExtensible w16cex:durableId="25F82ABA" w16cex:dateUtc="2022-04-06T19:05:00Z"/>
   <w16cex:commentExtensible w16cex:durableId="25F6E8F9" w16cex:dateUtc="2022-04-05T20:12:00Z"/>
   <w16cex:commentExtensible w16cex:durableId="25F6E98C" w16cex:dateUtc="2022-04-05T20:15:00Z"/>
+  <w16cex:commentExtensible w16cex:durableId="25F82B5C" w16cex:dateUtc="2022-04-06T19:08:00Z"/>
   <w16cex:commentExtensible w16cex:durableId="25F6EAA2" w16cex:dateUtc="2022-04-05T20:19:00Z"/>
+  <w16cex:commentExtensible w16cex:durableId="25F82B90" w16cex:dateUtc="2022-04-06T19:09:00Z"/>
+  <w16cex:commentExtensible w16cex:durableId="25F82BE8" w16cex:dateUtc="2022-04-06T19:10:00Z"/>
+  <w16cex:commentExtensible w16cex:durableId="25F82C29" w16cex:dateUtc="2022-04-06T19:11:00Z"/>
 </w16cex:commentsExtensible>
 </file>
 
 <file path=word/commentsIds.xml><?xml version="1.0" encoding="utf-8"?>
 <w16cid:commentsIds xmlns:wpc="http://schemas.microsoft.com/office/word/2010/wordprocessingCanvas" xmlns:cx="http://schemas.microsoft.com/office/drawing/2014/chartex" xmlns:cx1="http://schemas.microsoft.com/office/drawing/2015/9/8/chartex" xmlns:cx2="http://schemas.microsoft.com/office/drawing/2015/10/21/chartex" xmlns:cx3="http://schemas.microsoft.com/office/drawing/2016/5/9/chartex" xmlns:cx4="http://schemas.microsoft.com/office/drawing/2016/5/10/chartex" xmlns:cx5="http://schemas.microsoft.com/office/drawing/2016/5/11/chartex" xmlns:cx6="http://schemas.microsoft.com/office/drawing/2016/5/12/chartex" xmlns:cx7="http://schemas.microsoft.com/office/drawing/2016/5/13/chartex" xmlns:cx8="http://schemas.microsoft.com/office/drawing/2016/5/14/chartex" xmlns:mc="http://schemas.openxmlformats.org/markup-compatibility/2006" xmlns:aink="http://schemas.microsoft.com/office/drawing/2016/ink" xmlns:am3d="http://schemas.microsoft.com/office/drawing/2017/model3d" xmlns:o="urn:schemas-microsoft-com:office:office" xmlns:r="http://schemas.openxmlformats.org/officeDocument/2006/relationships" xmlns:m="http://schemas.openxmlformats.org/officeDocument/2006/math" xmlns:v="urn:schemas-microsoft-com:vml" xmlns:wp14="http://schemas.microsoft.com/office/word/2010/wordprocessingDrawing" xmlns:wp="http://schemas.openxmlformats.org/drawingml/2006/wordprocessingDrawing" xmlns:w10="urn:schemas-microsoft-com:office:word" xmlns:w="http://schemas.openxmlformats.org/wordprocessingml/2006/main" xmlns:w14="http://schemas.microsoft.com/office/word/2010/wordml" xmlns:w15="http://schemas.microsoft.com/office/word/2012/wordml" xmlns:w16cex="http://schemas.microsoft.com/office/word/2018/wordml/cex" xmlns:w16cid="http://schemas.microsoft.com/office/word/2016/wordml/cid" xmlns:w16="http://schemas.microsoft.com/office/word/2018/wordml" xmlns:w16sdtdh="http://schemas.microsoft.com/office/word/2020/wordml/sdtdatahash" xmlns:w16se="http://schemas.microsoft.com/office/word/2015/wordml/symex" xmlns:wpg="http://schemas.microsoft.com/office/word/2010/wordprocessingGroup" xmlns:wpi="http://schemas.microsoft.com/office/word/2010/wordprocessingInk" xmlns:wne="http://schemas.microsoft.com/office/word/2006/wordml" xmlns:wps="http://schemas.microsoft.com/office/word/2010/wordprocessingShape" mc:Ignorable="w14 w15 w16se w16cid w16 w16cex w16sdtdh wp14">
   <w16cid:commentId w16cid:paraId="1D491723" w16cid:durableId="25F6CAE9"/>
+  <w16cid:commentId w16cid:paraId="2AB1D25E" w16cid:durableId="25F827A4"/>
   <w16cid:commentId w16cid:paraId="38F46359" w16cid:durableId="25F6CB98"/>
+  <w16cid:commentId w16cid:paraId="3A78282D" w16cid:durableId="25F827AA"/>
   <w16cid:commentId w16cid:paraId="1AACDFB3" w16cid:durableId="25F6CBBC"/>
+  <w16cid:commentId w16cid:paraId="3E03EF12" w16cid:durableId="25F827AD"/>
   <w16cid:commentId w16cid:paraId="7F823154" w16cid:durableId="25F6CBF2"/>
+  <w16cid:commentId w16cid:paraId="32A8C3E3" w16cid:durableId="25F827B9"/>
   <w16cid:commentId w16cid:paraId="6C949892" w16cid:durableId="25F6DF00"/>
+  <w16cid:commentId w16cid:paraId="7CDCAD6D" w16cid:durableId="25F827C7"/>
   <w16cid:commentId w16cid:paraId="690130FB" w16cid:durableId="25F6DF8D"/>
+  <w16cid:commentId w16cid:paraId="37A2089F" w16cid:durableId="25F8280C"/>
   <w16cid:commentId w16cid:paraId="7895D75B" w16cid:durableId="25F6E11B"/>
+  <w16cid:commentId w16cid:paraId="4D3B7E3D" w16cid:durableId="25F828CC"/>
   <w16cid:commentId w16cid:paraId="621EF39E" w16cid:durableId="25F6E190"/>
+  <w16cid:commentId w16cid:paraId="2EE79567" w16cid:durableId="25F82907"/>
   <w16cid:commentId w16cid:paraId="667BCF7A" w16cid:durableId="25F6CD6D"/>
+  <w16cid:commentId w16cid:paraId="337E8B1B" w16cid:durableId="25F829C7"/>
   <w16cid:commentId w16cid:paraId="31755352" w16cid:durableId="25F6CAAD"/>
+  <w16cid:commentId w16cid:paraId="232FF62B" w16cid:durableId="25F82A0C"/>
   <w16cid:commentId w16cid:paraId="1E1C3FE2" w16cid:durableId="25F6CAB9"/>
   <w16cid:commentId w16cid:paraId="01E9372D" w16cid:durableId="25F6C8E4"/>
   <w16cid:commentId w16cid:paraId="59B23D0A" w16cid:durableId="25F6C8ED"/>
+  <w16cid:commentId w16cid:paraId="01CCD277" w16cid:durableId="25F82A42"/>
   <w16cid:commentId w16cid:paraId="6C0163E0" w16cid:durableId="25F6E6D0"/>
+  <w16cid:commentId w16cid:paraId="11546DB2" w16cid:durableId="25F82A83"/>
   <w16cid:commentId w16cid:paraId="29B1941E" w16cid:durableId="25F6E815"/>
+  <w16cid:commentId w16cid:paraId="34624C16" w16cid:durableId="25F82ABA"/>
   <w16cid:commentId w16cid:paraId="021FB835" w16cid:durableId="25F6E8F9"/>
   <w16cid:commentId w16cid:paraId="5AF05583" w16cid:durableId="25F6E98C"/>
+  <w16cid:commentId w16cid:paraId="3509CADC" w16cid:durableId="25F82B5C"/>
   <w16cid:commentId w16cid:paraId="04D8EDFB" w16cid:durableId="25F6EAA2"/>
+  <w16cid:commentId w16cid:paraId="73F44B37" w16cid:durableId="25F82B90"/>
+  <w16cid:commentId w16cid:paraId="4A0C8124" w16cid:durableId="25F82590"/>
+  <w16cid:commentId w16cid:paraId="59B9F81E" w16cid:durableId="25F82BE8"/>
+  <w16cid:commentId w16cid:paraId="276D7D8F" w16cid:durableId="25F82591"/>
+  <w16cid:commentId w16cid:paraId="4E2DAFB7" w16cid:durableId="25F82592"/>
+  <w16cid:commentId w16cid:paraId="7014FECE" w16cid:durableId="25F82C29"/>
 </w16cid:commentsIds>
 </file>
 
@@ -39236,11 +39429,14 @@
   <w15:person w15:author="Mayling Mirabal Olivera">
     <w15:presenceInfo w15:providerId="AD" w15:userId="S-1-5-21-411260245-2023107197-1415713722-4396"/>
   </w15:person>
+  <w15:person w15:author="Aidyl">
+    <w15:presenceInfo w15:providerId="None" w15:userId="Aidyl"/>
+  </w15:person>
 </w15:people>
 </file>
 
 <file path=word/styles.xml><?xml version="1.0" encoding="utf-8"?>
-<w:styles xmlns:mc="http://schemas.openxmlformats.org/markup-compatibility/2006" xmlns:r="http://schemas.openxmlformats.org/officeDocument/2006/relationships" xmlns:w="http://schemas.openxmlformats.org/wordprocessingml/2006/main" xmlns:w14="http://schemas.microsoft.com/office/word/2010/wordml" mc:Ignorable="w14">
+<w:styles xmlns:mc="http://schemas.openxmlformats.org/markup-compatibility/2006" xmlns:r="http://schemas.openxmlformats.org/officeDocument/2006/relationships" xmlns:w="http://schemas.openxmlformats.org/wordprocessingml/2006/main" xmlns:w14="http://schemas.microsoft.com/office/word/2010/wordml" xmlns:w15="http://schemas.microsoft.com/office/word/2012/wordml" xmlns:w16cex="http://schemas.microsoft.com/office/word/2018/wordml/cex" xmlns:w16cid="http://schemas.microsoft.com/office/word/2016/wordml/cid" xmlns:w16="http://schemas.microsoft.com/office/word/2018/wordml" xmlns:w16sdtdh="http://schemas.microsoft.com/office/word/2020/wordml/sdtdatahash" xmlns:w16se="http://schemas.microsoft.com/office/word/2015/wordml/symex" mc:Ignorable="w14 w15 w16se w16cid w16 w16cex w16sdtdh">
   <w:docDefaults>
     <w:rPrDefault>
       <w:rPr>
@@ -39256,144 +39452,383 @@
       </w:pPr>
     </w:pPrDefault>
   </w:docDefaults>
-  <w:latentStyles w:defLockedState="0" w:defUIPriority="99" w:defSemiHidden="1" w:defUnhideWhenUsed="1" w:defQFormat="0" w:count="267">
-    <w:lsdException w:name="Normal" w:semiHidden="0" w:uiPriority="0" w:unhideWhenUsed="0" w:qFormat="1"/>
-    <w:lsdException w:name="heading 1" w:semiHidden="0" w:uiPriority="9" w:unhideWhenUsed="0" w:qFormat="1"/>
-    <w:lsdException w:name="heading 2" w:uiPriority="9" w:qFormat="1"/>
-    <w:lsdException w:name="heading 3" w:uiPriority="9" w:qFormat="1"/>
-    <w:lsdException w:name="heading 4" w:uiPriority="9" w:qFormat="1"/>
-    <w:lsdException w:name="heading 5" w:uiPriority="9" w:qFormat="1"/>
-    <w:lsdException w:name="heading 6" w:uiPriority="9" w:qFormat="1"/>
-    <w:lsdException w:name="heading 7" w:uiPriority="9" w:qFormat="1"/>
-    <w:lsdException w:name="heading 8" w:uiPriority="9" w:qFormat="1"/>
-    <w:lsdException w:name="heading 9" w:uiPriority="9" w:qFormat="1"/>
-    <w:lsdException w:name="toc 1" w:uiPriority="39"/>
-    <w:lsdException w:name="toc 2" w:uiPriority="39"/>
-    <w:lsdException w:name="toc 3" w:uiPriority="39"/>
-    <w:lsdException w:name="toc 4" w:uiPriority="39"/>
-    <w:lsdException w:name="toc 5" w:uiPriority="39"/>
-    <w:lsdException w:name="toc 6" w:uiPriority="39"/>
-    <w:lsdException w:name="toc 7" w:uiPriority="39"/>
-    <w:lsdException w:name="toc 8" w:uiPriority="39"/>
-    <w:lsdException w:name="toc 9" w:uiPriority="39"/>
-    <w:lsdException w:name="caption" w:uiPriority="35" w:qFormat="1"/>
-    <w:lsdException w:name="Title" w:semiHidden="0" w:uiPriority="10" w:unhideWhenUsed="0" w:qFormat="1"/>
-    <w:lsdException w:name="Default Paragraph Font" w:uiPriority="1"/>
-    <w:lsdException w:name="Subtitle" w:semiHidden="0" w:uiPriority="11" w:unhideWhenUsed="0" w:qFormat="1"/>
-    <w:lsdException w:name="Strong" w:semiHidden="0" w:uiPriority="22" w:unhideWhenUsed="0" w:qFormat="1"/>
-    <w:lsdException w:name="Emphasis" w:semiHidden="0" w:uiPriority="20" w:unhideWhenUsed="0" w:qFormat="1"/>
-    <w:lsdException w:name="Table Grid" w:semiHidden="0" w:uiPriority="39" w:unhideWhenUsed="0"/>
-    <w:lsdException w:name="Placeholder Text" w:unhideWhenUsed="0"/>
-    <w:lsdException w:name="No Spacing" w:semiHidden="0" w:uiPriority="1" w:unhideWhenUsed="0" w:qFormat="1"/>
-    <w:lsdException w:name="Light Shading" w:semiHidden="0" w:uiPriority="60" w:unhideWhenUsed="0"/>
-    <w:lsdException w:name="Light List" w:semiHidden="0" w:uiPriority="61" w:unhideWhenUsed="0"/>
-    <w:lsdException w:name="Light Grid" w:semiHidden="0" w:uiPriority="62" w:unhideWhenUsed="0"/>
-    <w:lsdException w:name="Medium Shading 1" w:semiHidden="0" w:uiPriority="63" w:unhideWhenUsed="0"/>
-    <w:lsdException w:name="Medium Shading 2" w:semiHidden="0" w:uiPriority="64" w:unhideWhenUsed="0"/>
-    <w:lsdException w:name="Medium List 1" w:semiHidden="0" w:uiPriority="65" w:unhideWhenUsed="0"/>
-    <w:lsdException w:name="Medium List 2" w:semiHidden="0" w:uiPriority="66" w:unhideWhenUsed="0"/>
-    <w:lsdException w:name="Medium Grid 1" w:semiHidden="0" w:uiPriority="67" w:unhideWhenUsed="0"/>
-    <w:lsdException w:name="Medium Grid 2" w:semiHidden="0" w:uiPriority="68" w:unhideWhenUsed="0"/>
-    <w:lsdException w:name="Medium Grid 3" w:semiHidden="0" w:uiPriority="69" w:unhideWhenUsed="0"/>
-    <w:lsdException w:name="Dark List" w:semiHidden="0" w:uiPriority="70" w:unhideWhenUsed="0"/>
-    <w:lsdException w:name="Colorful Shading" w:semiHidden="0" w:uiPriority="71" w:unhideWhenUsed="0"/>
-    <w:lsdException w:name="Colorful List" w:semiHidden="0" w:uiPriority="72" w:unhideWhenUsed="0"/>
-    <w:lsdException w:name="Colorful Grid" w:semiHidden="0" w:uiPriority="73" w:unhideWhenUsed="0"/>
-    <w:lsdException w:name="Light Shading Accent 1" w:semiHidden="0" w:uiPriority="60" w:unhideWhenUsed="0"/>
-    <w:lsdException w:name="Light List Accent 1" w:semiHidden="0" w:uiPriority="61" w:unhideWhenUsed="0"/>
-    <w:lsdException w:name="Light Grid Accent 1" w:semiHidden="0" w:uiPriority="62" w:unhideWhenUsed="0"/>
-    <w:lsdException w:name="Medium Shading 1 Accent 1" w:semiHidden="0" w:uiPriority="63" w:unhideWhenUsed="0"/>
-    <w:lsdException w:name="Medium Shading 2 Accent 1" w:semiHidden="0" w:uiPriority="64" w:unhideWhenUsed="0"/>
-    <w:lsdException w:name="Medium List 1 Accent 1" w:semiHidden="0" w:uiPriority="65" w:unhideWhenUsed="0"/>
-    <w:lsdException w:name="Revision" w:unhideWhenUsed="0"/>
-    <w:lsdException w:name="List Paragraph" w:semiHidden="0" w:uiPriority="34" w:unhideWhenUsed="0" w:qFormat="1"/>
-    <w:lsdException w:name="Quote" w:semiHidden="0" w:uiPriority="29" w:unhideWhenUsed="0" w:qFormat="1"/>
-    <w:lsdException w:name="Intense Quote" w:semiHidden="0" w:uiPriority="30" w:unhideWhenUsed="0" w:qFormat="1"/>
-    <w:lsdException w:name="Medium List 2 Accent 1" w:semiHidden="0" w:uiPriority="66" w:unhideWhenUsed="0"/>
-    <w:lsdException w:name="Medium Grid 1 Accent 1" w:semiHidden="0" w:uiPriority="67" w:unhideWhenUsed="0"/>
-    <w:lsdException w:name="Medium Grid 2 Accent 1" w:semiHidden="0" w:uiPriority="68" w:unhideWhenUsed="0"/>
-    <w:lsdException w:name="Medium Grid 3 Accent 1" w:semiHidden="0" w:uiPriority="69" w:unhideWhenUsed="0"/>
-    <w:lsdException w:name="Dark List Accent 1" w:semiHidden="0" w:uiPriority="70" w:unhideWhenUsed="0"/>
-    <w:lsdException w:name="Colorful Shading Accent 1" w:semiHidden="0" w:uiPriority="71" w:unhideWhenUsed="0"/>
-    <w:lsdException w:name="Colorful List Accent 1" w:semiHidden="0" w:uiPriority="72" w:unhideWhenUsed="0"/>
-    <w:lsdException w:name="Colorful Grid Accent 1" w:semiHidden="0" w:uiPriority="73" w:unhideWhenUsed="0"/>
-    <w:lsdException w:name="Light Shading Accent 2" w:semiHidden="0" w:uiPriority="60" w:unhideWhenUsed="0"/>
-    <w:lsdException w:name="Light List Accent 2" w:semiHidden="0" w:uiPriority="61" w:unhideWhenUsed="0"/>
-    <w:lsdException w:name="Light Grid Accent 2" w:semiHidden="0" w:uiPriority="62" w:unhideWhenUsed="0"/>
-    <w:lsdException w:name="Medium Shading 1 Accent 2" w:semiHidden="0" w:uiPriority="63" w:unhideWhenUsed="0"/>
-    <w:lsdException w:name="Medium Shading 2 Accent 2" w:semiHidden="0" w:uiPriority="64" w:unhideWhenUsed="0"/>
-    <w:lsdException w:name="Medium List 1 Accent 2" w:semiHidden="0" w:uiPriority="65" w:unhideWhenUsed="0"/>
-    <w:lsdException w:name="Medium List 2 Accent 2" w:semiHidden="0" w:uiPriority="66" w:unhideWhenUsed="0"/>
-    <w:lsdException w:name="Medium Grid 1 Accent 2" w:semiHidden="0" w:uiPriority="67" w:unhideWhenUsed="0"/>
-    <w:lsdException w:name="Medium Grid 2 Accent 2" w:semiHidden="0" w:uiPriority="68" w:unhideWhenUsed="0"/>
-    <w:lsdException w:name="Medium Grid 3 Accent 2" w:semiHidden="0" w:uiPriority="69" w:unhideWhenUsed="0"/>
-    <w:lsdException w:name="Dark List Accent 2" w:semiHidden="0" w:uiPriority="70" w:unhideWhenUsed="0"/>
-    <w:lsdException w:name="Colorful Shading Accent 2" w:semiHidden="0" w:uiPriority="71" w:unhideWhenUsed="0"/>
-    <w:lsdException w:name="Colorful List Accent 2" w:semiHidden="0" w:uiPriority="72" w:unhideWhenUsed="0"/>
-    <w:lsdException w:name="Colorful Grid Accent 2" w:semiHidden="0" w:uiPriority="73" w:unhideWhenUsed="0"/>
-    <w:lsdException w:name="Light Shading Accent 3" w:semiHidden="0" w:uiPriority="60" w:unhideWhenUsed="0"/>
-    <w:lsdException w:name="Light List Accent 3" w:semiHidden="0" w:uiPriority="61" w:unhideWhenUsed="0"/>
-    <w:lsdException w:name="Light Grid Accent 3" w:semiHidden="0" w:uiPriority="62" w:unhideWhenUsed="0"/>
-    <w:lsdException w:name="Medium Shading 1 Accent 3" w:semiHidden="0" w:uiPriority="63" w:unhideWhenUsed="0"/>
-    <w:lsdException w:name="Medium Shading 2 Accent 3" w:semiHidden="0" w:uiPriority="64" w:unhideWhenUsed="0"/>
-    <w:lsdException w:name="Medium List 1 Accent 3" w:semiHidden="0" w:uiPriority="65" w:unhideWhenUsed="0"/>
-    <w:lsdException w:name="Medium List 2 Accent 3" w:semiHidden="0" w:uiPriority="66" w:unhideWhenUsed="0"/>
-    <w:lsdException w:name="Medium Grid 1 Accent 3" w:semiHidden="0" w:uiPriority="67" w:unhideWhenUsed="0"/>
-    <w:lsdException w:name="Medium Grid 2 Accent 3" w:semiHidden="0" w:uiPriority="68" w:unhideWhenUsed="0"/>
-    <w:lsdException w:name="Medium Grid 3 Accent 3" w:semiHidden="0" w:uiPriority="69" w:unhideWhenUsed="0"/>
-    <w:lsdException w:name="Dark List Accent 3" w:semiHidden="0" w:uiPriority="70" w:unhideWhenUsed="0"/>
-    <w:lsdException w:name="Colorful Shading Accent 3" w:semiHidden="0" w:uiPriority="71" w:unhideWhenUsed="0"/>
-    <w:lsdException w:name="Colorful List Accent 3" w:semiHidden="0" w:uiPriority="72" w:unhideWhenUsed="0"/>
-    <w:lsdException w:name="Colorful Grid Accent 3" w:semiHidden="0" w:uiPriority="73" w:unhideWhenUsed="0"/>
-    <w:lsdException w:name="Light Shading Accent 4" w:semiHidden="0" w:uiPriority="60" w:unhideWhenUsed="0"/>
-    <w:lsdException w:name="Light List Accent 4" w:semiHidden="0" w:uiPriority="61" w:unhideWhenUsed="0"/>
-    <w:lsdException w:name="Light Grid Accent 4" w:semiHidden="0" w:uiPriority="62" w:unhideWhenUsed="0"/>
-    <w:lsdException w:name="Medium Shading 1 Accent 4" w:semiHidden="0" w:uiPriority="63" w:unhideWhenUsed="0"/>
-    <w:lsdException w:name="Medium Shading 2 Accent 4" w:semiHidden="0" w:uiPriority="64" w:unhideWhenUsed="0"/>
-    <w:lsdException w:name="Medium List 1 Accent 4" w:semiHidden="0" w:uiPriority="65" w:unhideWhenUsed="0"/>
-    <w:lsdException w:name="Medium List 2 Accent 4" w:semiHidden="0" w:uiPriority="66" w:unhideWhenUsed="0"/>
-    <w:lsdException w:name="Medium Grid 1 Accent 4" w:semiHidden="0" w:uiPriority="67" w:unhideWhenUsed="0"/>
-    <w:lsdException w:name="Medium Grid 2 Accent 4" w:semiHidden="0" w:uiPriority="68" w:unhideWhenUsed="0"/>
-    <w:lsdException w:name="Medium Grid 3 Accent 4" w:semiHidden="0" w:uiPriority="69" w:unhideWhenUsed="0"/>
-    <w:lsdException w:name="Dark List Accent 4" w:semiHidden="0" w:uiPriority="70" w:unhideWhenUsed="0"/>
-    <w:lsdException w:name="Colorful Shading Accent 4" w:semiHidden="0" w:uiPriority="71" w:unhideWhenUsed="0"/>
-    <w:lsdException w:name="Colorful List Accent 4" w:semiHidden="0" w:uiPriority="72" w:unhideWhenUsed="0"/>
-    <w:lsdException w:name="Colorful Grid Accent 4" w:semiHidden="0" w:uiPriority="73" w:unhideWhenUsed="0"/>
-    <w:lsdException w:name="Light Shading Accent 5" w:semiHidden="0" w:uiPriority="60" w:unhideWhenUsed="0"/>
-    <w:lsdException w:name="Light List Accent 5" w:semiHidden="0" w:uiPriority="61" w:unhideWhenUsed="0"/>
-    <w:lsdException w:name="Light Grid Accent 5" w:semiHidden="0" w:uiPriority="62" w:unhideWhenUsed="0"/>
-    <w:lsdException w:name="Medium Shading 1 Accent 5" w:semiHidden="0" w:uiPriority="63" w:unhideWhenUsed="0"/>
-    <w:lsdException w:name="Medium Shading 2 Accent 5" w:semiHidden="0" w:uiPriority="64" w:unhideWhenUsed="0"/>
-    <w:lsdException w:name="Medium List 1 Accent 5" w:semiHidden="0" w:uiPriority="65" w:unhideWhenUsed="0"/>
-    <w:lsdException w:name="Medium List 2 Accent 5" w:semiHidden="0" w:uiPriority="66" w:unhideWhenUsed="0"/>
-    <w:lsdException w:name="Medium Grid 1 Accent 5" w:semiHidden="0" w:uiPriority="67" w:unhideWhenUsed="0"/>
-    <w:lsdException w:name="Medium Grid 2 Accent 5" w:semiHidden="0" w:uiPriority="68" w:unhideWhenUsed="0"/>
-    <w:lsdException w:name="Medium Grid 3 Accent 5" w:semiHidden="0" w:uiPriority="69" w:unhideWhenUsed="0"/>
-    <w:lsdException w:name="Dark List Accent 5" w:semiHidden="0" w:uiPriority="70" w:unhideWhenUsed="0"/>
-    <w:lsdException w:name="Colorful Shading Accent 5" w:semiHidden="0" w:uiPriority="71" w:unhideWhenUsed="0"/>
-    <w:lsdException w:name="Colorful List Accent 5" w:semiHidden="0" w:uiPriority="72" w:unhideWhenUsed="0"/>
-    <w:lsdException w:name="Colorful Grid Accent 5" w:semiHidden="0" w:uiPriority="73" w:unhideWhenUsed="0"/>
-    <w:lsdException w:name="Light Shading Accent 6" w:semiHidden="0" w:uiPriority="60" w:unhideWhenUsed="0"/>
-    <w:lsdException w:name="Light List Accent 6" w:semiHidden="0" w:uiPriority="61" w:unhideWhenUsed="0"/>
-    <w:lsdException w:name="Light Grid Accent 6" w:semiHidden="0" w:uiPriority="62" w:unhideWhenUsed="0"/>
-    <w:lsdException w:name="Medium Shading 1 Accent 6" w:semiHidden="0" w:uiPriority="63" w:unhideWhenUsed="0"/>
-    <w:lsdException w:name="Medium Shading 2 Accent 6" w:semiHidden="0" w:uiPriority="64" w:unhideWhenUsed="0"/>
-    <w:lsdException w:name="Medium List 1 Accent 6" w:semiHidden="0" w:uiPriority="65" w:unhideWhenUsed="0"/>
-    <w:lsdException w:name="Medium List 2 Accent 6" w:semiHidden="0" w:uiPriority="66" w:unhideWhenUsed="0"/>
-    <w:lsdException w:name="Medium Grid 1 Accent 6" w:semiHidden="0" w:uiPriority="67" w:unhideWhenUsed="0"/>
-    <w:lsdException w:name="Medium Grid 2 Accent 6" w:semiHidden="0" w:uiPriority="68" w:unhideWhenUsed="0"/>
-    <w:lsdException w:name="Medium Grid 3 Accent 6" w:semiHidden="0" w:uiPriority="69" w:unhideWhenUsed="0"/>
-    <w:lsdException w:name="Dark List Accent 6" w:semiHidden="0" w:uiPriority="70" w:unhideWhenUsed="0"/>
-    <w:lsdException w:name="Colorful Shading Accent 6" w:semiHidden="0" w:uiPriority="71" w:unhideWhenUsed="0"/>
-    <w:lsdException w:name="Colorful List Accent 6" w:semiHidden="0" w:uiPriority="72" w:unhideWhenUsed="0"/>
-    <w:lsdException w:name="Colorful Grid Accent 6" w:semiHidden="0" w:uiPriority="73" w:unhideWhenUsed="0"/>
-    <w:lsdException w:name="Subtle Emphasis" w:semiHidden="0" w:uiPriority="19" w:unhideWhenUsed="0" w:qFormat="1"/>
-    <w:lsdException w:name="Intense Emphasis" w:semiHidden="0" w:uiPriority="21" w:unhideWhenUsed="0" w:qFormat="1"/>
-    <w:lsdException w:name="Subtle Reference" w:semiHidden="0" w:uiPriority="31" w:unhideWhenUsed="0" w:qFormat="1"/>
-    <w:lsdException w:name="Intense Reference" w:semiHidden="0" w:uiPriority="32" w:unhideWhenUsed="0" w:qFormat="1"/>
-    <w:lsdException w:name="Book Title" w:semiHidden="0" w:uiPriority="33" w:unhideWhenUsed="0" w:qFormat="1"/>
-    <w:lsdException w:name="Bibliography" w:uiPriority="37"/>
-    <w:lsdException w:name="TOC Heading" w:uiPriority="39" w:qFormat="1"/>
+  <w:latentStyles w:defLockedState="0" w:defUIPriority="99" w:defSemiHidden="0" w:defUnhideWhenUsed="0" w:defQFormat="0" w:count="376">
+    <w:lsdException w:name="Normal" w:uiPriority="0" w:qFormat="1"/>
+    <w:lsdException w:name="heading 1" w:uiPriority="9" w:qFormat="1"/>
+    <w:lsdException w:name="heading 2" w:semiHidden="1" w:uiPriority="9" w:unhideWhenUsed="1" w:qFormat="1"/>
+    <w:lsdException w:name="heading 3" w:semiHidden="1" w:uiPriority="9" w:unhideWhenUsed="1" w:qFormat="1"/>
+    <w:lsdException w:name="heading 4" w:semiHidden="1" w:uiPriority="9" w:unhideWhenUsed="1" w:qFormat="1"/>
+    <w:lsdException w:name="heading 5" w:semiHidden="1" w:uiPriority="9" w:unhideWhenUsed="1" w:qFormat="1"/>
+    <w:lsdException w:name="heading 6" w:semiHidden="1" w:uiPriority="9" w:unhideWhenUsed="1" w:qFormat="1"/>
+    <w:lsdException w:name="heading 7" w:semiHidden="1" w:uiPriority="9" w:unhideWhenUsed="1" w:qFormat="1"/>
+    <w:lsdException w:name="heading 8" w:semiHidden="1" w:uiPriority="9" w:unhideWhenUsed="1" w:qFormat="1"/>
+    <w:lsdException w:name="heading 9" w:semiHidden="1" w:uiPriority="9" w:unhideWhenUsed="1" w:qFormat="1"/>
+    <w:lsdException w:name="index 1" w:semiHidden="1" w:unhideWhenUsed="1"/>
+    <w:lsdException w:name="index 2" w:semiHidden="1" w:unhideWhenUsed="1"/>
+    <w:lsdException w:name="index 3" w:semiHidden="1" w:unhideWhenUsed="1"/>
+    <w:lsdException w:name="index 4" w:semiHidden="1" w:unhideWhenUsed="1"/>
+    <w:lsdException w:name="index 5" w:semiHidden="1" w:unhideWhenUsed="1"/>
+    <w:lsdException w:name="index 6" w:semiHidden="1" w:unhideWhenUsed="1"/>
+    <w:lsdException w:name="index 7" w:semiHidden="1" w:unhideWhenUsed="1"/>
+    <w:lsdException w:name="index 8" w:semiHidden="1" w:unhideWhenUsed="1"/>
+    <w:lsdException w:name="index 9" w:semiHidden="1" w:unhideWhenUsed="1"/>
+    <w:lsdException w:name="toc 1" w:semiHidden="1" w:uiPriority="39" w:unhideWhenUsed="1"/>
+    <w:lsdException w:name="toc 2" w:semiHidden="1" w:uiPriority="39" w:unhideWhenUsed="1"/>
+    <w:lsdException w:name="toc 3" w:semiHidden="1" w:uiPriority="39" w:unhideWhenUsed="1"/>
+    <w:lsdException w:name="toc 4" w:semiHidden="1" w:uiPriority="39" w:unhideWhenUsed="1"/>
+    <w:lsdException w:name="toc 5" w:semiHidden="1" w:uiPriority="39" w:unhideWhenUsed="1"/>
+    <w:lsdException w:name="toc 6" w:semiHidden="1" w:uiPriority="39" w:unhideWhenUsed="1"/>
+    <w:lsdException w:name="toc 7" w:semiHidden="1" w:uiPriority="39" w:unhideWhenUsed="1"/>
+    <w:lsdException w:name="toc 8" w:semiHidden="1" w:uiPriority="39" w:unhideWhenUsed="1"/>
+    <w:lsdException w:name="toc 9" w:semiHidden="1" w:uiPriority="39" w:unhideWhenUsed="1"/>
+    <w:lsdException w:name="Normal Indent" w:semiHidden="1" w:unhideWhenUsed="1"/>
+    <w:lsdException w:name="footnote text" w:semiHidden="1" w:unhideWhenUsed="1"/>
+    <w:lsdException w:name="annotation text" w:semiHidden="1" w:unhideWhenUsed="1"/>
+    <w:lsdException w:name="header" w:semiHidden="1" w:unhideWhenUsed="1"/>
+    <w:lsdException w:name="footer" w:semiHidden="1" w:unhideWhenUsed="1"/>
+    <w:lsdException w:name="index heading" w:semiHidden="1" w:unhideWhenUsed="1"/>
+    <w:lsdException w:name="caption" w:semiHidden="1" w:uiPriority="35" w:unhideWhenUsed="1" w:qFormat="1"/>
+    <w:lsdException w:name="table of figures" w:semiHidden="1" w:unhideWhenUsed="1"/>
+    <w:lsdException w:name="envelope address" w:semiHidden="1" w:unhideWhenUsed="1"/>
+    <w:lsdException w:name="envelope return" w:semiHidden="1" w:unhideWhenUsed="1"/>
+    <w:lsdException w:name="footnote reference" w:semiHidden="1" w:unhideWhenUsed="1"/>
+    <w:lsdException w:name="annotation reference" w:semiHidden="1" w:unhideWhenUsed="1"/>
+    <w:lsdException w:name="line number" w:semiHidden="1" w:unhideWhenUsed="1"/>
+    <w:lsdException w:name="page number" w:semiHidden="1" w:unhideWhenUsed="1"/>
+    <w:lsdException w:name="endnote reference" w:semiHidden="1" w:unhideWhenUsed="1"/>
+    <w:lsdException w:name="endnote text" w:semiHidden="1" w:unhideWhenUsed="1"/>
+    <w:lsdException w:name="table of authorities" w:semiHidden="1" w:unhideWhenUsed="1"/>
+    <w:lsdException w:name="macro" w:semiHidden="1" w:unhideWhenUsed="1"/>
+    <w:lsdException w:name="toa heading" w:semiHidden="1" w:unhideWhenUsed="1"/>
+    <w:lsdException w:name="List" w:semiHidden="1" w:unhideWhenUsed="1"/>
+    <w:lsdException w:name="List Bullet" w:semiHidden="1" w:unhideWhenUsed="1"/>
+    <w:lsdException w:name="List Number" w:semiHidden="1" w:unhideWhenUsed="1"/>
+    <w:lsdException w:name="List 2" w:semiHidden="1" w:unhideWhenUsed="1"/>
+    <w:lsdException w:name="List 3" w:semiHidden="1" w:unhideWhenUsed="1"/>
+    <w:lsdException w:name="List 4" w:semiHidden="1" w:unhideWhenUsed="1"/>
+    <w:lsdException w:name="List 5" w:semiHidden="1" w:unhideWhenUsed="1"/>
+    <w:lsdException w:name="List Bullet 2" w:semiHidden="1" w:unhideWhenUsed="1"/>
+    <w:lsdException w:name="List Bullet 3" w:semiHidden="1" w:unhideWhenUsed="1"/>
+    <w:lsdException w:name="List Bullet 4" w:semiHidden="1" w:unhideWhenUsed="1"/>
+    <w:lsdException w:name="List Bullet 5" w:semiHidden="1" w:unhideWhenUsed="1"/>
+    <w:lsdException w:name="List Number 2" w:semiHidden="1" w:unhideWhenUsed="1"/>
+    <w:lsdException w:name="List Number 3" w:semiHidden="1" w:unhideWhenUsed="1"/>
+    <w:lsdException w:name="List Number 4" w:semiHidden="1" w:unhideWhenUsed="1"/>
+    <w:lsdException w:name="List Number 5" w:semiHidden="1" w:unhideWhenUsed="1"/>
+    <w:lsdException w:name="Title" w:uiPriority="10" w:qFormat="1"/>
+    <w:lsdException w:name="Closing" w:semiHidden="1" w:unhideWhenUsed="1"/>
+    <w:lsdException w:name="Signature" w:semiHidden="1" w:unhideWhenUsed="1"/>
+    <w:lsdException w:name="Default Paragraph Font" w:semiHidden="1" w:uiPriority="1" w:unhideWhenUsed="1"/>
+    <w:lsdException w:name="Body Text" w:semiHidden="1" w:unhideWhenUsed="1"/>
+    <w:lsdException w:name="Body Text Indent" w:semiHidden="1" w:unhideWhenUsed="1"/>
+    <w:lsdException w:name="List Continue" w:semiHidden="1" w:unhideWhenUsed="1"/>
+    <w:lsdException w:name="List Continue 2" w:semiHidden="1" w:unhideWhenUsed="1"/>
+    <w:lsdException w:name="List Continue 3" w:semiHidden="1" w:unhideWhenUsed="1"/>
+    <w:lsdException w:name="List Continue 4" w:semiHidden="1" w:unhideWhenUsed="1"/>
+    <w:lsdException w:name="List Continue 5" w:semiHidden="1" w:unhideWhenUsed="1"/>
+    <w:lsdException w:name="Message Header" w:semiHidden="1" w:unhideWhenUsed="1"/>
+    <w:lsdException w:name="Subtitle" w:uiPriority="11" w:qFormat="1"/>
+    <w:lsdException w:name="Salutation" w:semiHidden="1" w:unhideWhenUsed="1"/>
+    <w:lsdException w:name="Date" w:semiHidden="1" w:unhideWhenUsed="1"/>
+    <w:lsdException w:name="Body Text First Indent" w:semiHidden="1" w:unhideWhenUsed="1"/>
+    <w:lsdException w:name="Body Text First Indent 2" w:semiHidden="1" w:unhideWhenUsed="1"/>
+    <w:lsdException w:name="Note Heading" w:semiHidden="1" w:unhideWhenUsed="1"/>
+    <w:lsdException w:name="Body Text 2" w:semiHidden="1" w:unhideWhenUsed="1"/>
+    <w:lsdException w:name="Body Text 3" w:semiHidden="1" w:unhideWhenUsed="1"/>
+    <w:lsdException w:name="Body Text Indent 2" w:semiHidden="1" w:unhideWhenUsed="1"/>
+    <w:lsdException w:name="Body Text Indent 3" w:semiHidden="1" w:unhideWhenUsed="1"/>
+    <w:lsdException w:name="Block Text" w:semiHidden="1" w:unhideWhenUsed="1"/>
+    <w:lsdException w:name="Hyperlink" w:semiHidden="1" w:unhideWhenUsed="1"/>
+    <w:lsdException w:name="FollowedHyperlink" w:semiHidden="1" w:unhideWhenUsed="1"/>
+    <w:lsdException w:name="Strong" w:uiPriority="22" w:qFormat="1"/>
+    <w:lsdException w:name="Emphasis" w:uiPriority="20" w:qFormat="1"/>
+    <w:lsdException w:name="Document Map" w:semiHidden="1" w:unhideWhenUsed="1"/>
+    <w:lsdException w:name="Plain Text" w:semiHidden="1" w:unhideWhenUsed="1"/>
+    <w:lsdException w:name="E-mail Signature" w:semiHidden="1" w:unhideWhenUsed="1"/>
+    <w:lsdException w:name="HTML Top of Form" w:semiHidden="1" w:unhideWhenUsed="1"/>
+    <w:lsdException w:name="HTML Bottom of Form" w:semiHidden="1" w:unhideWhenUsed="1"/>
+    <w:lsdException w:name="Normal (Web)" w:semiHidden="1" w:unhideWhenUsed="1"/>
+    <w:lsdException w:name="HTML Acronym" w:semiHidden="1" w:unhideWhenUsed="1"/>
+    <w:lsdException w:name="HTML Address" w:semiHidden="1" w:unhideWhenUsed="1"/>
+    <w:lsdException w:name="HTML Cite" w:semiHidden="1" w:unhideWhenUsed="1"/>
+    <w:lsdException w:name="HTML Code" w:semiHidden="1" w:unhideWhenUsed="1"/>
+    <w:lsdException w:name="HTML Definition" w:semiHidden="1" w:unhideWhenUsed="1"/>
+    <w:lsdException w:name="HTML Keyboard" w:semiHidden="1" w:unhideWhenUsed="1"/>
+    <w:lsdException w:name="HTML Preformatted" w:semiHidden="1" w:unhideWhenUsed="1"/>
+    <w:lsdException w:name="HTML Sample" w:semiHidden="1" w:unhideWhenUsed="1"/>
+    <w:lsdException w:name="HTML Typewriter" w:semiHidden="1" w:unhideWhenUsed="1"/>
+    <w:lsdException w:name="HTML Variable" w:semiHidden="1" w:unhideWhenUsed="1"/>
+    <w:lsdException w:name="Normal Table" w:semiHidden="1" w:unhideWhenUsed="1"/>
+    <w:lsdException w:name="annotation subject" w:semiHidden="1" w:unhideWhenUsed="1"/>
+    <w:lsdException w:name="No List" w:semiHidden="1" w:unhideWhenUsed="1"/>
+    <w:lsdException w:name="Outline List 1" w:semiHidden="1" w:unhideWhenUsed="1"/>
+    <w:lsdException w:name="Outline List 2" w:semiHidden="1" w:unhideWhenUsed="1"/>
+    <w:lsdException w:name="Outline List 3" w:semiHidden="1" w:unhideWhenUsed="1"/>
+    <w:lsdException w:name="Table Simple 1" w:semiHidden="1" w:unhideWhenUsed="1"/>
+    <w:lsdException w:name="Table Simple 2" w:semiHidden="1" w:unhideWhenUsed="1"/>
+    <w:lsdException w:name="Table Simple 3" w:semiHidden="1" w:unhideWhenUsed="1"/>
+    <w:lsdException w:name="Table Classic 1" w:semiHidden="1" w:unhideWhenUsed="1"/>
+    <w:lsdException w:name="Table Classic 2" w:semiHidden="1" w:unhideWhenUsed="1"/>
+    <w:lsdException w:name="Table Classic 3" w:semiHidden="1" w:unhideWhenUsed="1"/>
+    <w:lsdException w:name="Table Classic 4" w:semiHidden="1" w:unhideWhenUsed="1"/>
+    <w:lsdException w:name="Table Colorful 1" w:semiHidden="1" w:unhideWhenUsed="1"/>
+    <w:lsdException w:name="Table Colorful 2" w:semiHidden="1" w:unhideWhenUsed="1"/>
+    <w:lsdException w:name="Table Colorful 3" w:semiHidden="1" w:unhideWhenUsed="1"/>
+    <w:lsdException w:name="Table Columns 1" w:semiHidden="1" w:unhideWhenUsed="1"/>
+    <w:lsdException w:name="Table Columns 2" w:semiHidden="1" w:unhideWhenUsed="1"/>
+    <w:lsdException w:name="Table Columns 3" w:semiHidden="1" w:unhideWhenUsed="1"/>
+    <w:lsdException w:name="Table Columns 4" w:semiHidden="1" w:unhideWhenUsed="1"/>
+    <w:lsdException w:name="Table Columns 5" w:semiHidden="1" w:unhideWhenUsed="1"/>
+    <w:lsdException w:name="Table Grid 1" w:semiHidden="1" w:unhideWhenUsed="1"/>
+    <w:lsdException w:name="Table Grid 2" w:semiHidden="1" w:unhideWhenUsed="1"/>
+    <w:lsdException w:name="Table Grid 3" w:semiHidden="1" w:unhideWhenUsed="1"/>
+    <w:lsdException w:name="Table Grid 4" w:semiHidden="1" w:unhideWhenUsed="1"/>
+    <w:lsdException w:name="Table Grid 5" w:semiHidden="1" w:unhideWhenUsed="1"/>
+    <w:lsdException w:name="Table Grid 6" w:semiHidden="1" w:unhideWhenUsed="1"/>
+    <w:lsdException w:name="Table Grid 7" w:semiHidden="1" w:unhideWhenUsed="1"/>
+    <w:lsdException w:name="Table Grid 8" w:semiHidden="1" w:unhideWhenUsed="1"/>
+    <w:lsdException w:name="Table List 1" w:semiHidden="1" w:unhideWhenUsed="1"/>
+    <w:lsdException w:name="Table List 2" w:semiHidden="1" w:unhideWhenUsed="1"/>
+    <w:lsdException w:name="Table List 3" w:semiHidden="1" w:unhideWhenUsed="1"/>
+    <w:lsdException w:name="Table List 4" w:semiHidden="1" w:unhideWhenUsed="1"/>
+    <w:lsdException w:name="Table List 5" w:semiHidden="1" w:unhideWhenUsed="1"/>
+    <w:lsdException w:name="Table List 6" w:semiHidden="1" w:unhideWhenUsed="1"/>
+    <w:lsdException w:name="Table List 7" w:semiHidden="1" w:unhideWhenUsed="1"/>
+    <w:lsdException w:name="Table List 8" w:semiHidden="1" w:unhideWhenUsed="1"/>
+    <w:lsdException w:name="Table 3D effects 1" w:semiHidden="1" w:unhideWhenUsed="1"/>
+    <w:lsdException w:name="Table 3D effects 2" w:semiHidden="1" w:unhideWhenUsed="1"/>
+    <w:lsdException w:name="Table 3D effects 3" w:semiHidden="1" w:unhideWhenUsed="1"/>
+    <w:lsdException w:name="Table Contemporary" w:semiHidden="1" w:unhideWhenUsed="1"/>
+    <w:lsdException w:name="Table Elegant" w:semiHidden="1" w:unhideWhenUsed="1"/>
+    <w:lsdException w:name="Table Professional" w:semiHidden="1" w:unhideWhenUsed="1"/>
+    <w:lsdException w:name="Table Subtle 1" w:semiHidden="1" w:unhideWhenUsed="1"/>
+    <w:lsdException w:name="Table Subtle 2" w:semiHidden="1" w:unhideWhenUsed="1"/>
+    <w:lsdException w:name="Table Web 1" w:semiHidden="1" w:unhideWhenUsed="1"/>
+    <w:lsdException w:name="Table Web 2" w:semiHidden="1" w:unhideWhenUsed="1"/>
+    <w:lsdException w:name="Table Web 3" w:semiHidden="1" w:unhideWhenUsed="1"/>
+    <w:lsdException w:name="Balloon Text" w:semiHidden="1" w:unhideWhenUsed="1"/>
+    <w:lsdException w:name="Table Grid" w:semiHidden="1" w:uiPriority="39" w:unhideWhenUsed="1"/>
+    <w:lsdException w:name="Table Theme" w:semiHidden="1" w:unhideWhenUsed="1"/>
+    <w:lsdException w:name="Placeholder Text" w:semiHidden="1"/>
+    <w:lsdException w:name="No Spacing" w:uiPriority="1" w:qFormat="1"/>
+    <w:lsdException w:name="Light Shading" w:uiPriority="60"/>
+    <w:lsdException w:name="Light List" w:uiPriority="61"/>
+    <w:lsdException w:name="Light Grid" w:uiPriority="62"/>
+    <w:lsdException w:name="Medium Shading 1" w:uiPriority="63"/>
+    <w:lsdException w:name="Medium Shading 2" w:uiPriority="64"/>
+    <w:lsdException w:name="Medium List 1" w:uiPriority="65"/>
+    <w:lsdException w:name="Medium List 2" w:uiPriority="66"/>
+    <w:lsdException w:name="Medium Grid 1" w:uiPriority="67"/>
+    <w:lsdException w:name="Medium Grid 2" w:uiPriority="68"/>
+    <w:lsdException w:name="Medium Grid 3" w:uiPriority="69"/>
+    <w:lsdException w:name="Dark List" w:uiPriority="70"/>
+    <w:lsdException w:name="Colorful Shading" w:uiPriority="71"/>
+    <w:lsdException w:name="Colorful List" w:uiPriority="72"/>
+    <w:lsdException w:name="Colorful Grid" w:uiPriority="73"/>
+    <w:lsdException w:name="Light Shading Accent 1" w:uiPriority="60"/>
+    <w:lsdException w:name="Light List Accent 1" w:uiPriority="61"/>
+    <w:lsdException w:name="Light Grid Accent 1" w:uiPriority="62"/>
+    <w:lsdException w:name="Medium Shading 1 Accent 1" w:uiPriority="63"/>
+    <w:lsdException w:name="Medium Shading 2 Accent 1" w:uiPriority="64"/>
+    <w:lsdException w:name="Medium List 1 Accent 1" w:uiPriority="65"/>
+    <w:lsdException w:name="Revision" w:semiHidden="1"/>
+    <w:lsdException w:name="List Paragraph" w:uiPriority="34" w:qFormat="1"/>
+    <w:lsdException w:name="Quote" w:uiPriority="29" w:qFormat="1"/>
+    <w:lsdException w:name="Intense Quote" w:uiPriority="30" w:qFormat="1"/>
+    <w:lsdException w:name="Medium List 2 Accent 1" w:uiPriority="66"/>
+    <w:lsdException w:name="Medium Grid 1 Accent 1" w:uiPriority="67"/>
+    <w:lsdException w:name="Medium Grid 2 Accent 1" w:uiPriority="68"/>
+    <w:lsdException w:name="Medium Grid 3 Accent 1" w:uiPriority="69"/>
+    <w:lsdException w:name="Dark List Accent 1" w:uiPriority="70"/>
+    <w:lsdException w:name="Colorful Shading Accent 1" w:uiPriority="71"/>
+    <w:lsdException w:name="Colorful List Accent 1" w:uiPriority="72"/>
+    <w:lsdException w:name="Colorful Grid Accent 1" w:uiPriority="73"/>
+    <w:lsdException w:name="Light Shading Accent 2" w:uiPriority="60"/>
+    <w:lsdException w:name="Light List Accent 2" w:uiPriority="61"/>
+    <w:lsdException w:name="Light Grid Accent 2" w:uiPriority="62"/>
+    <w:lsdException w:name="Medium Shading 1 Accent 2" w:uiPriority="63"/>
+    <w:lsdException w:name="Medium Shading 2 Accent 2" w:uiPriority="64"/>
+    <w:lsdException w:name="Medium List 1 Accent 2" w:uiPriority="65"/>
+    <w:lsdException w:name="Medium List 2 Accent 2" w:uiPriority="66"/>
+    <w:lsdException w:name="Medium Grid 1 Accent 2" w:uiPriority="67"/>
+    <w:lsdException w:name="Medium Grid 2 Accent 2" w:uiPriority="68"/>
+    <w:lsdException w:name="Medium Grid 3 Accent 2" w:uiPriority="69"/>
+    <w:lsdException w:name="Dark List Accent 2" w:uiPriority="70"/>
+    <w:lsdException w:name="Colorful Shading Accent 2" w:uiPriority="71"/>
+    <w:lsdException w:name="Colorful List Accent 2" w:uiPriority="72"/>
+    <w:lsdException w:name="Colorful Grid Accent 2" w:uiPriority="73"/>
+    <w:lsdException w:name="Light Shading Accent 3" w:uiPriority="60"/>
+    <w:lsdException w:name="Light List Accent 3" w:uiPriority="61"/>
+    <w:lsdException w:name="Light Grid Accent 3" w:uiPriority="62"/>
+    <w:lsdException w:name="Medium Shading 1 Accent 3" w:uiPriority="63"/>
+    <w:lsdException w:name="Medium Shading 2 Accent 3" w:uiPriority="64"/>
+    <w:lsdException w:name="Medium List 1 Accent 3" w:uiPriority="65"/>
+    <w:lsdException w:name="Medium List 2 Accent 3" w:uiPriority="66"/>
+    <w:lsdException w:name="Medium Grid 1 Accent 3" w:uiPriority="67"/>
+    <w:lsdException w:name="Medium Grid 2 Accent 3" w:uiPriority="68"/>
+    <w:lsdException w:name="Medium Grid 3 Accent 3" w:uiPriority="69"/>
+    <w:lsdException w:name="Dark List Accent 3" w:uiPriority="70"/>
+    <w:lsdException w:name="Colorful Shading Accent 3" w:uiPriority="71"/>
+    <w:lsdException w:name="Colorful List Accent 3" w:uiPriority="72"/>
+    <w:lsdException w:name="Colorful Grid Accent 3" w:uiPriority="73"/>
+    <w:lsdException w:name="Light Shading Accent 4" w:uiPriority="60"/>
+    <w:lsdException w:name="Light List Accent 4" w:uiPriority="61"/>
+    <w:lsdException w:name="Light Grid Accent 4" w:uiPriority="62"/>
+    <w:lsdException w:name="Medium Shading 1 Accent 4" w:uiPriority="63"/>
+    <w:lsdException w:name="Medium Shading 2 Accent 4" w:uiPriority="64"/>
+    <w:lsdException w:name="Medium List 1 Accent 4" w:uiPriority="65"/>
+    <w:lsdException w:name="Medium List 2 Accent 4" w:uiPriority="66"/>
+    <w:lsdException w:name="Medium Grid 1 Accent 4" w:uiPriority="67"/>
+    <w:lsdException w:name="Medium Grid 2 Accent 4" w:uiPriority="68"/>
+    <w:lsdException w:name="Medium Grid 3 Accent 4" w:uiPriority="69"/>
+    <w:lsdException w:name="Dark List Accent 4" w:uiPriority="70"/>
+    <w:lsdException w:name="Colorful Shading Accent 4" w:uiPriority="71"/>
+    <w:lsdException w:name="Colorful List Accent 4" w:uiPriority="72"/>
+    <w:lsdException w:name="Colorful Grid Accent 4" w:uiPriority="73"/>
+    <w:lsdException w:name="Light Shading Accent 5" w:uiPriority="60"/>
+    <w:lsdException w:name="Light List Accent 5" w:uiPriority="61"/>
+    <w:lsdException w:name="Light Grid Accent 5" w:uiPriority="62"/>
+    <w:lsdException w:name="Medium Shading 1 Accent 5" w:uiPriority="63"/>
+    <w:lsdException w:name="Medium Shading 2 Accent 5" w:uiPriority="64"/>
+    <w:lsdException w:name="Medium List 1 Accent 5" w:uiPriority="65"/>
+    <w:lsdException w:name="Medium List 2 Accent 5" w:uiPriority="66"/>
+    <w:lsdException w:name="Medium Grid 1 Accent 5" w:uiPriority="67"/>
+    <w:lsdException w:name="Medium Grid 2 Accent 5" w:uiPriority="68"/>
+    <w:lsdException w:name="Medium Grid 3 Accent 5" w:uiPriority="69"/>
+    <w:lsdException w:name="Dark List Accent 5" w:uiPriority="70"/>
+    <w:lsdException w:name="Colorful Shading Accent 5" w:uiPriority="71"/>
+    <w:lsdException w:name="Colorful List Accent 5" w:uiPriority="72"/>
+    <w:lsdException w:name="Colorful Grid Accent 5" w:uiPriority="73"/>
+    <w:lsdException w:name="Light Shading Accent 6" w:uiPriority="60"/>
+    <w:lsdException w:name="Light List Accent 6" w:uiPriority="61"/>
+    <w:lsdException w:name="Light Grid Accent 6" w:uiPriority="62"/>
+    <w:lsdException w:name="Medium Shading 1 Accent 6" w:uiPriority="63"/>
+    <w:lsdException w:name="Medium Shading 2 Accent 6" w:uiPriority="64"/>
+    <w:lsdException w:name="Medium List 1 Accent 6" w:uiPriority="65"/>
+    <w:lsdException w:name="Medium List 2 Accent 6" w:uiPriority="66"/>
+    <w:lsdException w:name="Medium Grid 1 Accent 6" w:uiPriority="67"/>
+    <w:lsdException w:name="Medium Grid 2 Accent 6" w:uiPriority="68"/>
+    <w:lsdException w:name="Medium Grid 3 Accent 6" w:uiPriority="69"/>
+    <w:lsdException w:name="Dark List Accent 6" w:uiPriority="70"/>
+    <w:lsdException w:name="Colorful Shading Accent 6" w:uiPriority="71"/>
+    <w:lsdException w:name="Colorful List Accent 6" w:uiPriority="72"/>
+    <w:lsdException w:name="Colorful Grid Accent 6" w:uiPriority="73"/>
+    <w:lsdException w:name="Subtle Emphasis" w:uiPriority="19" w:qFormat="1"/>
+    <w:lsdException w:name="Intense Emphasis" w:uiPriority="21" w:qFormat="1"/>
+    <w:lsdException w:name="Subtle Reference" w:uiPriority="31" w:qFormat="1"/>
+    <w:lsdException w:name="Intense Reference" w:uiPriority="32" w:qFormat="1"/>
+    <w:lsdException w:name="Book Title" w:uiPriority="33" w:qFormat="1"/>
+    <w:lsdException w:name="Bibliography" w:semiHidden="1" w:uiPriority="37" w:unhideWhenUsed="1"/>
+    <w:lsdException w:name="TOC Heading" w:semiHidden="1" w:uiPriority="39" w:unhideWhenUsed="1" w:qFormat="1"/>
+    <w:lsdException w:name="Plain Table 1" w:uiPriority="41"/>
+    <w:lsdException w:name="Plain Table 2" w:uiPriority="42"/>
+    <w:lsdException w:name="Plain Table 3" w:uiPriority="43"/>
+    <w:lsdException w:name="Plain Table 4" w:uiPriority="44"/>
+    <w:lsdException w:name="Plain Table 5" w:uiPriority="45"/>
+    <w:lsdException w:name="Grid Table Light" w:uiPriority="40"/>
+    <w:lsdException w:name="Grid Table 1 Light" w:uiPriority="46"/>
+    <w:lsdException w:name="Grid Table 2" w:uiPriority="47"/>
+    <w:lsdException w:name="Grid Table 3" w:uiPriority="48"/>
+    <w:lsdException w:name="Grid Table 4" w:uiPriority="49"/>
+    <w:lsdException w:name="Grid Table 5 Dark" w:uiPriority="50"/>
+    <w:lsdException w:name="Grid Table 6 Colorful" w:uiPriority="51"/>
+    <w:lsdException w:name="Grid Table 7 Colorful" w:uiPriority="52"/>
+    <w:lsdException w:name="Grid Table 1 Light Accent 1" w:uiPriority="46"/>
+    <w:lsdException w:name="Grid Table 2 Accent 1" w:uiPriority="47"/>
+    <w:lsdException w:name="Grid Table 3 Accent 1" w:uiPriority="48"/>
+    <w:lsdException w:name="Grid Table 4 Accent 1" w:uiPriority="49"/>
+    <w:lsdException w:name="Grid Table 5 Dark Accent 1" w:uiPriority="50"/>
+    <w:lsdException w:name="Grid Table 6 Colorful Accent 1" w:uiPriority="51"/>
+    <w:lsdException w:name="Grid Table 7 Colorful Accent 1" w:uiPriority="52"/>
+    <w:lsdException w:name="Grid Table 1 Light Accent 2" w:uiPriority="46"/>
+    <w:lsdException w:name="Grid Table 2 Accent 2" w:uiPriority="47"/>
+    <w:lsdException w:name="Grid Table 3 Accent 2" w:uiPriority="48"/>
+    <w:lsdException w:name="Grid Table 4 Accent 2" w:uiPriority="49"/>
+    <w:lsdException w:name="Grid Table 5 Dark Accent 2" w:uiPriority="50"/>
+    <w:lsdException w:name="Grid Table 6 Colorful Accent 2" w:uiPriority="51"/>
+    <w:lsdException w:name="Grid Table 7 Colorful Accent 2" w:uiPriority="52"/>
+    <w:lsdException w:name="Grid Table 1 Light Accent 3" w:uiPriority="46"/>
+    <w:lsdException w:name="Grid Table 2 Accent 3" w:uiPriority="47"/>
+    <w:lsdException w:name="Grid Table 3 Accent 3" w:uiPriority="48"/>
+    <w:lsdException w:name="Grid Table 4 Accent 3" w:uiPriority="49"/>
+    <w:lsdException w:name="Grid Table 5 Dark Accent 3" w:uiPriority="50"/>
+    <w:lsdException w:name="Grid Table 6 Colorful Accent 3" w:uiPriority="51"/>
+    <w:lsdException w:name="Grid Table 7 Colorful Accent 3" w:uiPriority="52"/>
+    <w:lsdException w:name="Grid Table 1 Light Accent 4" w:uiPriority="46"/>
+    <w:lsdException w:name="Grid Table 2 Accent 4" w:uiPriority="47"/>
+    <w:lsdException w:name="Grid Table 3 Accent 4" w:uiPriority="48"/>
+    <w:lsdException w:name="Grid Table 4 Accent 4" w:uiPriority="49"/>
+    <w:lsdException w:name="Grid Table 5 Dark Accent 4" w:uiPriority="50"/>
+    <w:lsdException w:name="Grid Table 6 Colorful Accent 4" w:uiPriority="51"/>
+    <w:lsdException w:name="Grid Table 7 Colorful Accent 4" w:uiPriority="52"/>
+    <w:lsdException w:name="Grid Table 1 Light Accent 5" w:uiPriority="46"/>
+    <w:lsdException w:name="Grid Table 2 Accent 5" w:uiPriority="47"/>
+    <w:lsdException w:name="Grid Table 3 Accent 5" w:uiPriority="48"/>
+    <w:lsdException w:name="Grid Table 4 Accent 5" w:uiPriority="49"/>
+    <w:lsdException w:name="Grid Table 5 Dark Accent 5" w:uiPriority="50"/>
+    <w:lsdException w:name="Grid Table 6 Colorful Accent 5" w:uiPriority="51"/>
+    <w:lsdException w:name="Grid Table 7 Colorful Accent 5" w:uiPriority="52"/>
+    <w:lsdException w:name="Grid Table 1 Light Accent 6" w:uiPriority="46"/>
+    <w:lsdException w:name="Grid Table 2 Accent 6" w:uiPriority="47"/>
+    <w:lsdException w:name="Grid Table 3 Accent 6" w:uiPriority="48"/>
+    <w:lsdException w:name="Grid Table 4 Accent 6" w:uiPriority="49"/>
+    <w:lsdException w:name="Grid Table 5 Dark Accent 6" w:uiPriority="50"/>
+    <w:lsdException w:name="Grid Table 6 Colorful Accent 6" w:uiPriority="51"/>
+    <w:lsdException w:name="Grid Table 7 Colorful Accent 6" w:uiPriority="52"/>
+    <w:lsdException w:name="List Table 1 Light" w:uiPriority="46"/>
+    <w:lsdException w:name="List Table 2" w:uiPriority="47"/>
+    <w:lsdException w:name="List Table 3" w:uiPriority="48"/>
+    <w:lsdException w:name="List Table 4" w:uiPriority="49"/>
+    <w:lsdException w:name="List Table 5 Dark" w:uiPriority="50"/>
+    <w:lsdException w:name="List Table 6 Colorful" w:uiPriority="51"/>
+    <w:lsdException w:name="List Table 7 Colorful" w:uiPriority="52"/>
+    <w:lsdException w:name="List Table 1 Light Accent 1" w:uiPriority="46"/>
+    <w:lsdException w:name="List Table 2 Accent 1" w:uiPriority="47"/>
+    <w:lsdException w:name="List Table 3 Accent 1" w:uiPriority="48"/>
+    <w:lsdException w:name="List Table 4 Accent 1" w:uiPriority="49"/>
+    <w:lsdException w:name="List Table 5 Dark Accent 1" w:uiPriority="50"/>
+    <w:lsdException w:name="List Table 6 Colorful Accent 1" w:uiPriority="51"/>
+    <w:lsdException w:name="List Table 7 Colorful Accent 1" w:uiPriority="52"/>
+    <w:lsdException w:name="List Table 1 Light Accent 2" w:uiPriority="46"/>
+    <w:lsdException w:name="List Table 2 Accent 2" w:uiPriority="47"/>
+    <w:lsdException w:name="List Table 3 Accent 2" w:uiPriority="48"/>
+    <w:lsdException w:name="List Table 4 Accent 2" w:uiPriority="49"/>
+    <w:lsdException w:name="List Table 5 Dark Accent 2" w:uiPriority="50"/>
+    <w:lsdException w:name="List Table 6 Colorful Accent 2" w:uiPriority="51"/>
+    <w:lsdException w:name="List Table 7 Colorful Accent 2" w:uiPriority="52"/>
+    <w:lsdException w:name="List Table 1 Light Accent 3" w:uiPriority="46"/>
+    <w:lsdException w:name="List Table 2 Accent 3" w:uiPriority="47"/>
+    <w:lsdException w:name="List Table 3 Accent 3" w:uiPriority="48"/>
+    <w:lsdException w:name="List Table 4 Accent 3" w:uiPriority="49"/>
+    <w:lsdException w:name="List Table 5 Dark Accent 3" w:uiPriority="50"/>
+    <w:lsdException w:name="List Table 6 Colorful Accent 3" w:uiPriority="51"/>
+    <w:lsdException w:name="List Table 7 Colorful Accent 3" w:uiPriority="52"/>
+    <w:lsdException w:name="List Table 1 Light Accent 4" w:uiPriority="46"/>
+    <w:lsdException w:name="List Table 2 Accent 4" w:uiPriority="47"/>
+    <w:lsdException w:name="List Table 3 Accent 4" w:uiPriority="48"/>
+    <w:lsdException w:name="List Table 4 Accent 4" w:uiPriority="49"/>
+    <w:lsdException w:name="List Table 5 Dark Accent 4" w:uiPriority="50"/>
+    <w:lsdException w:name="List Table 6 Colorful Accent 4" w:uiPriority="51"/>
+    <w:lsdException w:name="List Table 7 Colorful Accent 4" w:uiPriority="52"/>
+    <w:lsdException w:name="List Table 1 Light Accent 5" w:uiPriority="46"/>
+    <w:lsdException w:name="List Table 2 Accent 5" w:uiPriority="47"/>
+    <w:lsdException w:name="List Table 3 Accent 5" w:uiPriority="48"/>
+    <w:lsdException w:name="List Table 4 Accent 5" w:uiPriority="49"/>
+    <w:lsdException w:name="List Table 5 Dark Accent 5" w:uiPriority="50"/>
+    <w:lsdException w:name="List Table 6 Colorful Accent 5" w:uiPriority="51"/>
+    <w:lsdException w:name="List Table 7 Colorful Accent 5" w:uiPriority="52"/>
+    <w:lsdException w:name="List Table 1 Light Accent 6" w:uiPriority="46"/>
+    <w:lsdException w:name="List Table 2 Accent 6" w:uiPriority="47"/>
+    <w:lsdException w:name="List Table 3 Accent 6" w:uiPriority="48"/>
+    <w:lsdException w:name="List Table 4 Accent 6" w:uiPriority="49"/>
+    <w:lsdException w:name="List Table 5 Dark Accent 6" w:uiPriority="50"/>
+    <w:lsdException w:name="List Table 6 Colorful Accent 6" w:uiPriority="51"/>
+    <w:lsdException w:name="List Table 7 Colorful Accent 6" w:uiPriority="52"/>
+    <w:lsdException w:name="Mention" w:semiHidden="1" w:unhideWhenUsed="1"/>
+    <w:lsdException w:name="Smart Hyperlink" w:semiHidden="1" w:unhideWhenUsed="1"/>
+    <w:lsdException w:name="Hashtag" w:semiHidden="1" w:unhideWhenUsed="1"/>
+    <w:lsdException w:name="Unresolved Mention" w:semiHidden="1" w:unhideWhenUsed="1"/>
+    <w:lsdException w:name="Smart Link" w:semiHidden="1" w:unhideWhenUsed="1"/>
   </w:latentStyles>
   <w:style w:type="paragraph" w:default="1" w:styleId="Normal">
     <w:name w:val="Normal"/>
@@ -39460,415 +39895,7 @@
       <w:szCs w:val="32"/>
     </w:rPr>
   </w:style>
-  <w:style w:type="paragraph" w:styleId="TtulodeTDC">
-    <w:name w:val="TOC Heading"/>
-    <w:basedOn w:val="Ttulo1"/>
-    <w:next w:val="Normal"/>
-    <w:uiPriority w:val="39"/>
-    <w:unhideWhenUsed/>
-    <w:qFormat/>
-    <w:rsid w:val="00E54E98"/>
-    <w:pPr>
-      <w:outlineLvl w:val="9"/>
-    </w:pPr>
-    <w:rPr>
-      <w:lang w:eastAsia="es-CU"/>
-    </w:rPr>
-  </w:style>
-  <w:style w:type="paragraph" w:styleId="TDC1">
-    <w:name w:val="toc 1"/>
-    <w:basedOn w:val="Normal"/>
-    <w:next w:val="Normal"/>
-    <w:autoRedefine/>
-    <w:uiPriority w:val="39"/>
-    <w:unhideWhenUsed/>
-    <w:rsid w:val="00E54E98"/>
-    <w:pPr>
-      <w:spacing w:after="100"/>
-    </w:pPr>
-  </w:style>
-  <w:style w:type="character" w:styleId="Hipervnculo">
-    <w:name w:val="Hyperlink"/>
-    <w:basedOn w:val="Fuentedeprrafopredeter"/>
-    <w:uiPriority w:val="99"/>
-    <w:unhideWhenUsed/>
-    <w:rsid w:val="00E54E98"/>
-    <w:rPr>
-      <w:color w:val="0563C1" w:themeColor="hyperlink"/>
-      <w:u w:val="single"/>
-    </w:rPr>
-  </w:style>
-  <w:style w:type="paragraph" w:styleId="HTMLconformatoprevio">
-    <w:name w:val="HTML Preformatted"/>
-    <w:basedOn w:val="Normal"/>
-    <w:link w:val="HTMLconformatoprevioCar"/>
-    <w:uiPriority w:val="99"/>
-    <w:unhideWhenUsed/>
-    <w:rsid w:val="00041722"/>
-    <w:pPr>
-      <w:tabs>
-        <w:tab w:val="left" w:pos="916"/>
-        <w:tab w:val="left" w:pos="1832"/>
-        <w:tab w:val="left" w:pos="2748"/>
-        <w:tab w:val="left" w:pos="3664"/>
-        <w:tab w:val="left" w:pos="4580"/>
-        <w:tab w:val="left" w:pos="5496"/>
-        <w:tab w:val="left" w:pos="6412"/>
-        <w:tab w:val="left" w:pos="7328"/>
-        <w:tab w:val="left" w:pos="8244"/>
-        <w:tab w:val="left" w:pos="9160"/>
-        <w:tab w:val="left" w:pos="10076"/>
-        <w:tab w:val="left" w:pos="10992"/>
-        <w:tab w:val="left" w:pos="11908"/>
-        <w:tab w:val="left" w:pos="12824"/>
-        <w:tab w:val="left" w:pos="13740"/>
-        <w:tab w:val="left" w:pos="14656"/>
-      </w:tabs>
-      <w:spacing w:after="0" w:line="240" w:lineRule="auto"/>
-    </w:pPr>
-    <w:rPr>
-      <w:rFonts w:ascii="Courier New" w:eastAsia="Times New Roman" w:hAnsi="Courier New" w:cs="Courier New"/>
-      <w:sz w:val="20"/>
-      <w:szCs w:val="20"/>
-      <w:lang w:eastAsia="es-CU"/>
-    </w:rPr>
-  </w:style>
-  <w:style w:type="character" w:customStyle="1" w:styleId="HTMLconformatoprevioCar">
-    <w:name w:val="HTML con formato previo Car"/>
-    <w:basedOn w:val="Fuentedeprrafopredeter"/>
-    <w:link w:val="HTMLconformatoprevio"/>
-    <w:uiPriority w:val="99"/>
-    <w:rsid w:val="00041722"/>
-    <w:rPr>
-      <w:rFonts w:ascii="Courier New" w:eastAsia="Times New Roman" w:hAnsi="Courier New" w:cs="Courier New"/>
-      <w:sz w:val="20"/>
-      <w:szCs w:val="20"/>
-      <w:lang w:eastAsia="es-CU"/>
-    </w:rPr>
-  </w:style>
-  <w:style w:type="character" w:styleId="Refdecomentario">
-    <w:name w:val="annotation reference"/>
-    <w:basedOn w:val="Fuentedeprrafopredeter"/>
-    <w:uiPriority w:val="99"/>
-    <w:semiHidden/>
-    <w:unhideWhenUsed/>
-    <w:rsid w:val="008E7C9E"/>
-    <w:rPr>
-      <w:sz w:val="16"/>
-      <w:szCs w:val="16"/>
-    </w:rPr>
-  </w:style>
-  <w:style w:type="paragraph" w:styleId="Textocomentario">
-    <w:name w:val="annotation text"/>
-    <w:basedOn w:val="Normal"/>
-    <w:link w:val="TextocomentarioCar"/>
-    <w:uiPriority w:val="99"/>
-    <w:semiHidden/>
-    <w:unhideWhenUsed/>
-    <w:rsid w:val="008E7C9E"/>
-    <w:pPr>
-      <w:spacing w:line="240" w:lineRule="auto"/>
-    </w:pPr>
-    <w:rPr>
-      <w:sz w:val="20"/>
-      <w:szCs w:val="20"/>
-    </w:rPr>
-  </w:style>
-  <w:style w:type="character" w:customStyle="1" w:styleId="TextocomentarioCar">
-    <w:name w:val="Texto comentario Car"/>
-    <w:basedOn w:val="Fuentedeprrafopredeter"/>
-    <w:link w:val="Textocomentario"/>
-    <w:uiPriority w:val="99"/>
-    <w:semiHidden/>
-    <w:rsid w:val="008E7C9E"/>
-    <w:rPr>
-      <w:sz w:val="20"/>
-      <w:szCs w:val="20"/>
-    </w:rPr>
-  </w:style>
-  <w:style w:type="paragraph" w:styleId="Asuntodelcomentario">
-    <w:name w:val="annotation subject"/>
-    <w:basedOn w:val="Textocomentario"/>
-    <w:next w:val="Textocomentario"/>
-    <w:link w:val="AsuntodelcomentarioCar"/>
-    <w:uiPriority w:val="99"/>
-    <w:semiHidden/>
-    <w:unhideWhenUsed/>
-    <w:rsid w:val="008E7C9E"/>
-    <w:rPr>
-      <w:b/>
-      <w:bCs/>
-    </w:rPr>
-  </w:style>
-  <w:style w:type="character" w:customStyle="1" w:styleId="AsuntodelcomentarioCar">
-    <w:name w:val="Asunto del comentario Car"/>
-    <w:basedOn w:val="TextocomentarioCar"/>
-    <w:link w:val="Asuntodelcomentario"/>
-    <w:uiPriority w:val="99"/>
-    <w:semiHidden/>
-    <w:rsid w:val="008E7C9E"/>
-    <w:rPr>
-      <w:b/>
-      <w:bCs/>
-      <w:sz w:val="20"/>
-      <w:szCs w:val="20"/>
-    </w:rPr>
-  </w:style>
-  <w:style w:type="paragraph" w:styleId="Textodeglobo">
-    <w:name w:val="Balloon Text"/>
-    <w:basedOn w:val="Normal"/>
-    <w:link w:val="TextodegloboCar"/>
-    <w:uiPriority w:val="99"/>
-    <w:semiHidden/>
-    <w:unhideWhenUsed/>
-    <w:rsid w:val="00BD68F6"/>
-    <w:pPr>
-      <w:spacing w:after="0" w:line="240" w:lineRule="auto"/>
-    </w:pPr>
-    <w:rPr>
-      <w:rFonts w:ascii="Tahoma" w:hAnsi="Tahoma" w:cs="Tahoma"/>
-      <w:sz w:val="16"/>
-      <w:szCs w:val="16"/>
-    </w:rPr>
-  </w:style>
-  <w:style w:type="character" w:customStyle="1" w:styleId="TextodegloboCar">
-    <w:name w:val="Texto de globo Car"/>
-    <w:basedOn w:val="Fuentedeprrafopredeter"/>
-    <w:link w:val="Textodeglobo"/>
-    <w:uiPriority w:val="99"/>
-    <w:semiHidden/>
-    <w:rsid w:val="00BD68F6"/>
-    <w:rPr>
-      <w:rFonts w:ascii="Tahoma" w:hAnsi="Tahoma" w:cs="Tahoma"/>
-      <w:sz w:val="16"/>
-      <w:szCs w:val="16"/>
-    </w:rPr>
-  </w:style>
-</w:styles>
-</file>
-
-<file path=word/stylesWithEffects.xml><?xml version="1.0" encoding="utf-8"?>
-<w:styles xmlns:wpc="http://schemas.microsoft.com/office/word/2010/wordprocessingCanvas" xmlns:mc="http://schemas.openxmlformats.org/markup-compatibility/2006" xmlns:o="urn:schemas-microsoft-com:office:office" xmlns:r="http://schemas.openxmlformats.org/officeDocument/2006/relationships" xmlns:m="http://schemas.openxmlformats.org/officeDocument/2006/math" xmlns:v="urn:schemas-microsoft-com:vml" xmlns:wp14="http://schemas.microsoft.com/office/word/2010/wordprocessingDrawing" xmlns:wp="http://schemas.openxmlformats.org/drawingml/2006/wordprocessingDrawing" xmlns:w10="urn:schemas-microsoft-com:office:word" xmlns:w="http://schemas.openxmlformats.org/wordprocessingml/2006/main" xmlns:w14="http://schemas.microsoft.com/office/word/2010/wordml" xmlns:wpg="http://schemas.microsoft.com/office/word/2010/wordprocessingGroup" xmlns:wpi="http://schemas.microsoft.com/office/word/2010/wordprocessingInk" xmlns:wne="http://schemas.microsoft.com/office/word/2006/wordml" xmlns:wps="http://schemas.microsoft.com/office/word/2010/wordprocessingShape" mc:Ignorable="w14 wp14">
-  <w:docDefaults>
-    <w:rPrDefault>
-      <w:rPr>
-        <w:rFonts w:asciiTheme="minorHAnsi" w:eastAsiaTheme="minorHAnsi" w:hAnsiTheme="minorHAnsi" w:cstheme="minorBidi"/>
-        <w:sz w:val="22"/>
-        <w:szCs w:val="22"/>
-        <w:lang w:val="es-CU" w:eastAsia="en-US" w:bidi="ar-SA"/>
-      </w:rPr>
-    </w:rPrDefault>
-    <w:pPrDefault>
-      <w:pPr>
-        <w:spacing w:after="160" w:line="259" w:lineRule="auto"/>
-      </w:pPr>
-    </w:pPrDefault>
-  </w:docDefaults>
-  <w:latentStyles w:defLockedState="0" w:defUIPriority="99" w:defSemiHidden="1" w:defUnhideWhenUsed="1" w:defQFormat="0" w:count="267">
-    <w:lsdException w:name="Normal" w:semiHidden="0" w:uiPriority="0" w:unhideWhenUsed="0" w:qFormat="1"/>
-    <w:lsdException w:name="heading 1" w:semiHidden="0" w:uiPriority="9" w:unhideWhenUsed="0" w:qFormat="1"/>
-    <w:lsdException w:name="heading 2" w:uiPriority="9" w:qFormat="1"/>
-    <w:lsdException w:name="heading 3" w:uiPriority="9" w:qFormat="1"/>
-    <w:lsdException w:name="heading 4" w:uiPriority="9" w:qFormat="1"/>
-    <w:lsdException w:name="heading 5" w:uiPriority="9" w:qFormat="1"/>
-    <w:lsdException w:name="heading 6" w:uiPriority="9" w:qFormat="1"/>
-    <w:lsdException w:name="heading 7" w:uiPriority="9" w:qFormat="1"/>
-    <w:lsdException w:name="heading 8" w:uiPriority="9" w:qFormat="1"/>
-    <w:lsdException w:name="heading 9" w:uiPriority="9" w:qFormat="1"/>
-    <w:lsdException w:name="toc 1" w:uiPriority="39"/>
-    <w:lsdException w:name="toc 2" w:uiPriority="39"/>
-    <w:lsdException w:name="toc 3" w:uiPriority="39"/>
-    <w:lsdException w:name="toc 4" w:uiPriority="39"/>
-    <w:lsdException w:name="toc 5" w:uiPriority="39"/>
-    <w:lsdException w:name="toc 6" w:uiPriority="39"/>
-    <w:lsdException w:name="toc 7" w:uiPriority="39"/>
-    <w:lsdException w:name="toc 8" w:uiPriority="39"/>
-    <w:lsdException w:name="toc 9" w:uiPriority="39"/>
-    <w:lsdException w:name="caption" w:uiPriority="35" w:qFormat="1"/>
-    <w:lsdException w:name="Title" w:semiHidden="0" w:uiPriority="10" w:unhideWhenUsed="0" w:qFormat="1"/>
-    <w:lsdException w:name="Default Paragraph Font" w:uiPriority="1"/>
-    <w:lsdException w:name="Subtitle" w:semiHidden="0" w:uiPriority="11" w:unhideWhenUsed="0" w:qFormat="1"/>
-    <w:lsdException w:name="Strong" w:semiHidden="0" w:uiPriority="22" w:unhideWhenUsed="0" w:qFormat="1"/>
-    <w:lsdException w:name="Emphasis" w:semiHidden="0" w:uiPriority="20" w:unhideWhenUsed="0" w:qFormat="1"/>
-    <w:lsdException w:name="Table Grid" w:semiHidden="0" w:uiPriority="39" w:unhideWhenUsed="0"/>
-    <w:lsdException w:name="Placeholder Text" w:unhideWhenUsed="0"/>
-    <w:lsdException w:name="No Spacing" w:semiHidden="0" w:uiPriority="1" w:unhideWhenUsed="0" w:qFormat="1"/>
-    <w:lsdException w:name="Light Shading" w:semiHidden="0" w:uiPriority="60" w:unhideWhenUsed="0"/>
-    <w:lsdException w:name="Light List" w:semiHidden="0" w:uiPriority="61" w:unhideWhenUsed="0"/>
-    <w:lsdException w:name="Light Grid" w:semiHidden="0" w:uiPriority="62" w:unhideWhenUsed="0"/>
-    <w:lsdException w:name="Medium Shading 1" w:semiHidden="0" w:uiPriority="63" w:unhideWhenUsed="0"/>
-    <w:lsdException w:name="Medium Shading 2" w:semiHidden="0" w:uiPriority="64" w:unhideWhenUsed="0"/>
-    <w:lsdException w:name="Medium List 1" w:semiHidden="0" w:uiPriority="65" w:unhideWhenUsed="0"/>
-    <w:lsdException w:name="Medium List 2" w:semiHidden="0" w:uiPriority="66" w:unhideWhenUsed="0"/>
-    <w:lsdException w:name="Medium Grid 1" w:semiHidden="0" w:uiPriority="67" w:unhideWhenUsed="0"/>
-    <w:lsdException w:name="Medium Grid 2" w:semiHidden="0" w:uiPriority="68" w:unhideWhenUsed="0"/>
-    <w:lsdException w:name="Medium Grid 3" w:semiHidden="0" w:uiPriority="69" w:unhideWhenUsed="0"/>
-    <w:lsdException w:name="Dark List" w:semiHidden="0" w:uiPriority="70" w:unhideWhenUsed="0"/>
-    <w:lsdException w:name="Colorful Shading" w:semiHidden="0" w:uiPriority="71" w:unhideWhenUsed="0"/>
-    <w:lsdException w:name="Colorful List" w:semiHidden="0" w:uiPriority="72" w:unhideWhenUsed="0"/>
-    <w:lsdException w:name="Colorful Grid" w:semiHidden="0" w:uiPriority="73" w:unhideWhenUsed="0"/>
-    <w:lsdException w:name="Light Shading Accent 1" w:semiHidden="0" w:uiPriority="60" w:unhideWhenUsed="0"/>
-    <w:lsdException w:name="Light List Accent 1" w:semiHidden="0" w:uiPriority="61" w:unhideWhenUsed="0"/>
-    <w:lsdException w:name="Light Grid Accent 1" w:semiHidden="0" w:uiPriority="62" w:unhideWhenUsed="0"/>
-    <w:lsdException w:name="Medium Shading 1 Accent 1" w:semiHidden="0" w:uiPriority="63" w:unhideWhenUsed="0"/>
-    <w:lsdException w:name="Medium Shading 2 Accent 1" w:semiHidden="0" w:uiPriority="64" w:unhideWhenUsed="0"/>
-    <w:lsdException w:name="Medium List 1 Accent 1" w:semiHidden="0" w:uiPriority="65" w:unhideWhenUsed="0"/>
-    <w:lsdException w:name="Revision" w:unhideWhenUsed="0"/>
-    <w:lsdException w:name="List Paragraph" w:semiHidden="0" w:uiPriority="34" w:unhideWhenUsed="0" w:qFormat="1"/>
-    <w:lsdException w:name="Quote" w:semiHidden="0" w:uiPriority="29" w:unhideWhenUsed="0" w:qFormat="1"/>
-    <w:lsdException w:name="Intense Quote" w:semiHidden="0" w:uiPriority="30" w:unhideWhenUsed="0" w:qFormat="1"/>
-    <w:lsdException w:name="Medium List 2 Accent 1" w:semiHidden="0" w:uiPriority="66" w:unhideWhenUsed="0"/>
-    <w:lsdException w:name="Medium Grid 1 Accent 1" w:semiHidden="0" w:uiPriority="67" w:unhideWhenUsed="0"/>
-    <w:lsdException w:name="Medium Grid 2 Accent 1" w:semiHidden="0" w:uiPriority="68" w:unhideWhenUsed="0"/>
-    <w:lsdException w:name="Medium Grid 3 Accent 1" w:semiHidden="0" w:uiPriority="69" w:unhideWhenUsed="0"/>
-    <w:lsdException w:name="Dark List Accent 1" w:semiHidden="0" w:uiPriority="70" w:unhideWhenUsed="0"/>
-    <w:lsdException w:name="Colorful Shading Accent 1" w:semiHidden="0" w:uiPriority="71" w:unhideWhenUsed="0"/>
-    <w:lsdException w:name="Colorful List Accent 1" w:semiHidden="0" w:uiPriority="72" w:unhideWhenUsed="0"/>
-    <w:lsdException w:name="Colorful Grid Accent 1" w:semiHidden="0" w:uiPriority="73" w:unhideWhenUsed="0"/>
-    <w:lsdException w:name="Light Shading Accent 2" w:semiHidden="0" w:uiPriority="60" w:unhideWhenUsed="0"/>
-    <w:lsdException w:name="Light List Accent 2" w:semiHidden="0" w:uiPriority="61" w:unhideWhenUsed="0"/>
-    <w:lsdException w:name="Light Grid Accent 2" w:semiHidden="0" w:uiPriority="62" w:unhideWhenUsed="0"/>
-    <w:lsdException w:name="Medium Shading 1 Accent 2" w:semiHidden="0" w:uiPriority="63" w:unhideWhenUsed="0"/>
-    <w:lsdException w:name="Medium Shading 2 Accent 2" w:semiHidden="0" w:uiPriority="64" w:unhideWhenUsed="0"/>
-    <w:lsdException w:name="Medium List 1 Accent 2" w:semiHidden="0" w:uiPriority="65" w:unhideWhenUsed="0"/>
-    <w:lsdException w:name="Medium List 2 Accent 2" w:semiHidden="0" w:uiPriority="66" w:unhideWhenUsed="0"/>
-    <w:lsdException w:name="Medium Grid 1 Accent 2" w:semiHidden="0" w:uiPriority="67" w:unhideWhenUsed="0"/>
-    <w:lsdException w:name="Medium Grid 2 Accent 2" w:semiHidden="0" w:uiPriority="68" w:unhideWhenUsed="0"/>
-    <w:lsdException w:name="Medium Grid 3 Accent 2" w:semiHidden="0" w:uiPriority="69" w:unhideWhenUsed="0"/>
-    <w:lsdException w:name="Dark List Accent 2" w:semiHidden="0" w:uiPriority="70" w:unhideWhenUsed="0"/>
-    <w:lsdException w:name="Colorful Shading Accent 2" w:semiHidden="0" w:uiPriority="71" w:unhideWhenUsed="0"/>
-    <w:lsdException w:name="Colorful List Accent 2" w:semiHidden="0" w:uiPriority="72" w:unhideWhenUsed="0"/>
-    <w:lsdException w:name="Colorful Grid Accent 2" w:semiHidden="0" w:uiPriority="73" w:unhideWhenUsed="0"/>
-    <w:lsdException w:name="Light Shading Accent 3" w:semiHidden="0" w:uiPriority="60" w:unhideWhenUsed="0"/>
-    <w:lsdException w:name="Light List Accent 3" w:semiHidden="0" w:uiPriority="61" w:unhideWhenUsed="0"/>
-    <w:lsdException w:name="Light Grid Accent 3" w:semiHidden="0" w:uiPriority="62" w:unhideWhenUsed="0"/>
-    <w:lsdException w:name="Medium Shading 1 Accent 3" w:semiHidden="0" w:uiPriority="63" w:unhideWhenUsed="0"/>
-    <w:lsdException w:name="Medium Shading 2 Accent 3" w:semiHidden="0" w:uiPriority="64" w:unhideWhenUsed="0"/>
-    <w:lsdException w:name="Medium List 1 Accent 3" w:semiHidden="0" w:uiPriority="65" w:unhideWhenUsed="0"/>
-    <w:lsdException w:name="Medium List 2 Accent 3" w:semiHidden="0" w:uiPriority="66" w:unhideWhenUsed="0"/>
-    <w:lsdException w:name="Medium Grid 1 Accent 3" w:semiHidden="0" w:uiPriority="67" w:unhideWhenUsed="0"/>
-    <w:lsdException w:name="Medium Grid 2 Accent 3" w:semiHidden="0" w:uiPriority="68" w:unhideWhenUsed="0"/>
-    <w:lsdException w:name="Medium Grid 3 Accent 3" w:semiHidden="0" w:uiPriority="69" w:unhideWhenUsed="0"/>
-    <w:lsdException w:name="Dark List Accent 3" w:semiHidden="0" w:uiPriority="70" w:unhideWhenUsed="0"/>
-    <w:lsdException w:name="Colorful Shading Accent 3" w:semiHidden="0" w:uiPriority="71" w:unhideWhenUsed="0"/>
-    <w:lsdException w:name="Colorful List Accent 3" w:semiHidden="0" w:uiPriority="72" w:unhideWhenUsed="0"/>
-    <w:lsdException w:name="Colorful Grid Accent 3" w:semiHidden="0" w:uiPriority="73" w:unhideWhenUsed="0"/>
-    <w:lsdException w:name="Light Shading Accent 4" w:semiHidden="0" w:uiPriority="60" w:unhideWhenUsed="0"/>
-    <w:lsdException w:name="Light List Accent 4" w:semiHidden="0" w:uiPriority="61" w:unhideWhenUsed="0"/>
-    <w:lsdException w:name="Light Grid Accent 4" w:semiHidden="0" w:uiPriority="62" w:unhideWhenUsed="0"/>
-    <w:lsdException w:name="Medium Shading 1 Accent 4" w:semiHidden="0" w:uiPriority="63" w:unhideWhenUsed="0"/>
-    <w:lsdException w:name="Medium Shading 2 Accent 4" w:semiHidden="0" w:uiPriority="64" w:unhideWhenUsed="0"/>
-    <w:lsdException w:name="Medium List 1 Accent 4" w:semiHidden="0" w:uiPriority="65" w:unhideWhenUsed="0"/>
-    <w:lsdException w:name="Medium List 2 Accent 4" w:semiHidden="0" w:uiPriority="66" w:unhideWhenUsed="0"/>
-    <w:lsdException w:name="Medium Grid 1 Accent 4" w:semiHidden="0" w:uiPriority="67" w:unhideWhenUsed="0"/>
-    <w:lsdException w:name="Medium Grid 2 Accent 4" w:semiHidden="0" w:uiPriority="68" w:unhideWhenUsed="0"/>
-    <w:lsdException w:name="Medium Grid 3 Accent 4" w:semiHidden="0" w:uiPriority="69" w:unhideWhenUsed="0"/>
-    <w:lsdException w:name="Dark List Accent 4" w:semiHidden="0" w:uiPriority="70" w:unhideWhenUsed="0"/>
-    <w:lsdException w:name="Colorful Shading Accent 4" w:semiHidden="0" w:uiPriority="71" w:unhideWhenUsed="0"/>
-    <w:lsdException w:name="Colorful List Accent 4" w:semiHidden="0" w:uiPriority="72" w:unhideWhenUsed="0"/>
-    <w:lsdException w:name="Colorful Grid Accent 4" w:semiHidden="0" w:uiPriority="73" w:unhideWhenUsed="0"/>
-    <w:lsdException w:name="Light Shading Accent 5" w:semiHidden="0" w:uiPriority="60" w:unhideWhenUsed="0"/>
-    <w:lsdException w:name="Light List Accent 5" w:semiHidden="0" w:uiPriority="61" w:unhideWhenUsed="0"/>
-    <w:lsdException w:name="Light Grid Accent 5" w:semiHidden="0" w:uiPriority="62" w:unhideWhenUsed="0"/>
-    <w:lsdException w:name="Medium Shading 1 Accent 5" w:semiHidden="0" w:uiPriority="63" w:unhideWhenUsed="0"/>
-    <w:lsdException w:name="Medium Shading 2 Accent 5" w:semiHidden="0" w:uiPriority="64" w:unhideWhenUsed="0"/>
-    <w:lsdException w:name="Medium List 1 Accent 5" w:semiHidden="0" w:uiPriority="65" w:unhideWhenUsed="0"/>
-    <w:lsdException w:name="Medium List 2 Accent 5" w:semiHidden="0" w:uiPriority="66" w:unhideWhenUsed="0"/>
-    <w:lsdException w:name="Medium Grid 1 Accent 5" w:semiHidden="0" w:uiPriority="67" w:unhideWhenUsed="0"/>
-    <w:lsdException w:name="Medium Grid 2 Accent 5" w:semiHidden="0" w:uiPriority="68" w:unhideWhenUsed="0"/>
-    <w:lsdException w:name="Medium Grid 3 Accent 5" w:semiHidden="0" w:uiPriority="69" w:unhideWhenUsed="0"/>
-    <w:lsdException w:name="Dark List Accent 5" w:semiHidden="0" w:uiPriority="70" w:unhideWhenUsed="0"/>
-    <w:lsdException w:name="Colorful Shading Accent 5" w:semiHidden="0" w:uiPriority="71" w:unhideWhenUsed="0"/>
-    <w:lsdException w:name="Colorful List Accent 5" w:semiHidden="0" w:uiPriority="72" w:unhideWhenUsed="0"/>
-    <w:lsdException w:name="Colorful Grid Accent 5" w:semiHidden="0" w:uiPriority="73" w:unhideWhenUsed="0"/>
-    <w:lsdException w:name="Light Shading Accent 6" w:semiHidden="0" w:uiPriority="60" w:unhideWhenUsed="0"/>
-    <w:lsdException w:name="Light List Accent 6" w:semiHidden="0" w:uiPriority="61" w:unhideWhenUsed="0"/>
-    <w:lsdException w:name="Light Grid Accent 6" w:semiHidden="0" w:uiPriority="62" w:unhideWhenUsed="0"/>
-    <w:lsdException w:name="Medium Shading 1 Accent 6" w:semiHidden="0" w:uiPriority="63" w:unhideWhenUsed="0"/>
-    <w:lsdException w:name="Medium Shading 2 Accent 6" w:semiHidden="0" w:uiPriority="64" w:unhideWhenUsed="0"/>
-    <w:lsdException w:name="Medium List 1 Accent 6" w:semiHidden="0" w:uiPriority="65" w:unhideWhenUsed="0"/>
-    <w:lsdException w:name="Medium List 2 Accent 6" w:semiHidden="0" w:uiPriority="66" w:unhideWhenUsed="0"/>
-    <w:lsdException w:name="Medium Grid 1 Accent 6" w:semiHidden="0" w:uiPriority="67" w:unhideWhenUsed="0"/>
-    <w:lsdException w:name="Medium Grid 2 Accent 6" w:semiHidden="0" w:uiPriority="68" w:unhideWhenUsed="0"/>
-    <w:lsdException w:name="Medium Grid 3 Accent 6" w:semiHidden="0" w:uiPriority="69" w:unhideWhenUsed="0"/>
-    <w:lsdException w:name="Dark List Accent 6" w:semiHidden="0" w:uiPriority="70" w:unhideWhenUsed="0"/>
-    <w:lsdException w:name="Colorful Shading Accent 6" w:semiHidden="0" w:uiPriority="71" w:unhideWhenUsed="0"/>
-    <w:lsdException w:name="Colorful List Accent 6" w:semiHidden="0" w:uiPriority="72" w:unhideWhenUsed="0"/>
-    <w:lsdException w:name="Colorful Grid Accent 6" w:semiHidden="0" w:uiPriority="73" w:unhideWhenUsed="0"/>
-    <w:lsdException w:name="Subtle Emphasis" w:semiHidden="0" w:uiPriority="19" w:unhideWhenUsed="0" w:qFormat="1"/>
-    <w:lsdException w:name="Intense Emphasis" w:semiHidden="0" w:uiPriority="21" w:unhideWhenUsed="0" w:qFormat="1"/>
-    <w:lsdException w:name="Subtle Reference" w:semiHidden="0" w:uiPriority="31" w:unhideWhenUsed="0" w:qFormat="1"/>
-    <w:lsdException w:name="Intense Reference" w:semiHidden="0" w:uiPriority="32" w:unhideWhenUsed="0" w:qFormat="1"/>
-    <w:lsdException w:name="Book Title" w:semiHidden="0" w:uiPriority="33" w:unhideWhenUsed="0" w:qFormat="1"/>
-    <w:lsdException w:name="Bibliography" w:uiPriority="37"/>
-    <w:lsdException w:name="TOC Heading" w:uiPriority="39" w:qFormat="1"/>
-  </w:latentStyles>
-  <w:style w:type="paragraph" w:default="1" w:styleId="Normal">
-    <w:name w:val="Normal"/>
-    <w:qFormat/>
-  </w:style>
-  <w:style w:type="paragraph" w:styleId="Ttulo1">
-    <w:name w:val="heading 1"/>
-    <w:basedOn w:val="Normal"/>
-    <w:next w:val="Normal"/>
-    <w:link w:val="Ttulo1Car"/>
-    <w:uiPriority w:val="9"/>
-    <w:qFormat/>
-    <w:rsid w:val="00E54E98"/>
-    <w:pPr>
-      <w:keepNext/>
-      <w:keepLines/>
-      <w:spacing w:before="240" w:after="0"/>
-      <w:outlineLvl w:val="0"/>
-    </w:pPr>
-    <w:rPr>
-      <w:rFonts w:asciiTheme="majorHAnsi" w:eastAsiaTheme="majorEastAsia" w:hAnsiTheme="majorHAnsi" w:cstheme="majorBidi"/>
-      <w:color w:val="2F5496" w:themeColor="accent1" w:themeShade="BF"/>
-      <w:sz w:val="32"/>
-      <w:szCs w:val="32"/>
-    </w:rPr>
-  </w:style>
-  <w:style w:type="character" w:default="1" w:styleId="Fuentedeprrafopredeter">
-    <w:name w:val="Default Paragraph Font"/>
-    <w:uiPriority w:val="1"/>
-    <w:semiHidden/>
-    <w:unhideWhenUsed/>
-  </w:style>
-  <w:style w:type="table" w:default="1" w:styleId="Tablanormal">
-    <w:name w:val="Normal Table"/>
-    <w:uiPriority w:val="99"/>
-    <w:semiHidden/>
-    <w:unhideWhenUsed/>
-    <w:tblPr>
-      <w:tblInd w:w="0" w:type="dxa"/>
-      <w:tblCellMar>
-        <w:top w:w="0" w:type="dxa"/>
-        <w:left w:w="108" w:type="dxa"/>
-        <w:bottom w:w="0" w:type="dxa"/>
-        <w:right w:w="108" w:type="dxa"/>
-      </w:tblCellMar>
-    </w:tblPr>
-  </w:style>
-  <w:style w:type="numbering" w:default="1" w:styleId="Sinlista">
-    <w:name w:val="No List"/>
-    <w:uiPriority w:val="99"/>
-    <w:semiHidden/>
-    <w:unhideWhenUsed/>
-  </w:style>
-  <w:style w:type="character" w:customStyle="1" w:styleId="Ttulo1Car">
-    <w:name w:val="Título 1 Car"/>
-    <w:basedOn w:val="Fuentedeprrafopredeter"/>
-    <w:link w:val="Ttulo1"/>
-    <w:uiPriority w:val="9"/>
-    <w:rsid w:val="00E54E98"/>
-    <w:rPr>
-      <w:rFonts w:asciiTheme="majorHAnsi" w:eastAsiaTheme="majorEastAsia" w:hAnsiTheme="majorHAnsi" w:cstheme="majorBidi"/>
-      <w:color w:val="2F5496" w:themeColor="accent1" w:themeShade="BF"/>
-      <w:sz w:val="32"/>
-      <w:szCs w:val="32"/>
-    </w:rPr>
-  </w:style>
-  <w:style w:type="paragraph" w:styleId="TtulodeTDC">
+  <w:style w:type="paragraph" w:styleId="TtuloTDC">
     <w:name w:val="TOC Heading"/>
     <w:basedOn w:val="Ttulo1"/>
     <w:next w:val="Normal"/>
@@ -40344,7 +40371,7 @@
   <a:extraClrSchemeLst/>
   <a:extLst>
     <a:ext uri="{05A4C25C-085E-4340-85A3-A5531E510DB2}">
-      <thm15:themeFamily xmlns:thm15="http://schemas.microsoft.com/office/thememl/2012/main" xmlns="" name="Office Theme" id="{62F939B6-93AF-4DB8-9C6B-D6C7DFDC589F}" vid="{4A3C46E8-61CC-4603-A589-7422A47A8E4A}"/>
+      <thm15:themeFamily xmlns:thm15="http://schemas.microsoft.com/office/thememl/2012/main" name="Office Theme" id="{62F939B6-93AF-4DB8-9C6B-D6C7DFDC589F}" vid="{4A3C46E8-61CC-4603-A589-7422A47A8E4A}"/>
     </a:ext>
   </a:extLst>
 </a:theme>

</xml_diff>